<commit_message>
Update report template and add boxplot image
</commit_message>
<xml_diff>
--- a/7COM1079_Final report_template (2).docx
+++ b/7COM1079_Final report_template (2).docx
@@ -1042,119 +1042,14 @@
           <w:rFonts w:ascii="Times New Roman" w:eastAsia="Times New Roman" w:hAnsi="Times New Roman" w:cs="Times New Roman"/>
           <w:iCs/>
         </w:rPr>
-        <w:t xml:space="preserve"> and r</w:t>
-      </w:r>
-      <w:r>
-        <w:rPr>
-          <w:rFonts w:ascii="Times New Roman" w:eastAsia="Times New Roman" w:hAnsi="Times New Roman" w:cs="Times New Roman"/>
-          <w:iCs/>
-        </w:rPr>
-        <w:t xml:space="preserve">equired </w:t>
-      </w:r>
-      <w:r>
-        <w:rPr>
-          <w:rFonts w:ascii="Times New Roman" w:eastAsia="Times New Roman" w:hAnsi="Times New Roman" w:cs="Times New Roman"/>
-          <w:iCs/>
-        </w:rPr>
-        <w:t>s</w:t>
-      </w:r>
-      <w:r>
-        <w:rPr>
-          <w:rFonts w:ascii="Times New Roman" w:eastAsia="Times New Roman" w:hAnsi="Times New Roman" w:cs="Times New Roman"/>
-          <w:iCs/>
-        </w:rPr>
-        <w:t xml:space="preserve">upplementary </w:t>
-      </w:r>
-      <w:r>
-        <w:rPr>
-          <w:rFonts w:ascii="Times New Roman" w:eastAsia="Times New Roman" w:hAnsi="Times New Roman" w:cs="Times New Roman"/>
-          <w:iCs/>
-        </w:rPr>
-        <w:t>g</w:t>
-      </w:r>
-      <w:r>
-        <w:rPr>
-          <w:rFonts w:ascii="Times New Roman" w:eastAsia="Times New Roman" w:hAnsi="Times New Roman" w:cs="Times New Roman"/>
-          <w:iCs/>
-        </w:rPr>
-        <w:t>raph/</w:t>
-      </w:r>
-      <w:r>
-        <w:rPr>
-          <w:rFonts w:ascii="Times New Roman" w:eastAsia="Times New Roman" w:hAnsi="Times New Roman" w:cs="Times New Roman"/>
-          <w:iCs/>
-        </w:rPr>
-        <w:t>t</w:t>
-      </w:r>
-      <w:r>
-        <w:rPr>
-          <w:rFonts w:ascii="Times New Roman" w:eastAsia="Times New Roman" w:hAnsi="Times New Roman" w:cs="Times New Roman"/>
-          <w:iCs/>
-        </w:rPr>
-        <w:t>able</w:t>
-      </w:r>
-      <w:r>
-        <w:rPr>
-          <w:rFonts w:ascii="Times New Roman" w:eastAsia="Times New Roman" w:hAnsi="Times New Roman" w:cs="Times New Roman"/>
-          <w:iCs/>
-        </w:rPr>
-        <w:t xml:space="preserve"> </w:t>
-      </w:r>
-      <w:r>
-        <w:rPr>
-          <w:rFonts w:ascii="Times New Roman" w:eastAsia="Times New Roman" w:hAnsi="Times New Roman" w:cs="Times New Roman"/>
-          <w:i/>
-        </w:rPr>
-        <w:t>(</w:t>
-      </w:r>
-      <w:r>
-        <w:rPr>
-          <w:rFonts w:ascii="Times New Roman" w:eastAsia="Times New Roman" w:hAnsi="Times New Roman" w:cs="Times New Roman"/>
-          <w:i/>
-        </w:rPr>
-        <w:t>include histogram</w:t>
-      </w:r>
-      <w:r>
-        <w:rPr>
-          <w:rFonts w:ascii="Times New Roman" w:eastAsia="Times New Roman" w:hAnsi="Times New Roman" w:cs="Times New Roman"/>
-          <w:i/>
-        </w:rPr>
-        <w:t xml:space="preserve"> f</w:t>
-      </w:r>
-      <w:r>
-        <w:rPr>
-          <w:rFonts w:ascii="Times New Roman" w:eastAsia="Times New Roman" w:hAnsi="Times New Roman" w:cs="Times New Roman"/>
-          <w:i/>
-        </w:rPr>
-        <w:t>or correlation/comparison of means RQs</w:t>
-      </w:r>
-      <w:r>
-        <w:rPr>
-          <w:rFonts w:ascii="Times New Roman" w:eastAsia="Times New Roman" w:hAnsi="Times New Roman" w:cs="Times New Roman"/>
-          <w:i/>
-        </w:rPr>
-        <w:t xml:space="preserve">, </w:t>
-      </w:r>
-      <w:r>
-        <w:rPr>
-          <w:rFonts w:ascii="Times New Roman" w:eastAsia="Times New Roman" w:hAnsi="Times New Roman" w:cs="Times New Roman"/>
-          <w:i/>
-        </w:rPr>
-        <w:t>include contingency table</w:t>
-      </w:r>
-      <w:r>
-        <w:rPr>
-          <w:rFonts w:ascii="Times New Roman" w:eastAsia="Times New Roman" w:hAnsi="Times New Roman" w:cs="Times New Roman"/>
-          <w:i/>
-        </w:rPr>
-        <w:t xml:space="preserve"> f</w:t>
-      </w:r>
-      <w:r>
-        <w:rPr>
-          <w:rFonts w:ascii="Times New Roman" w:eastAsia="Times New Roman" w:hAnsi="Times New Roman" w:cs="Times New Roman"/>
-          <w:i/>
-        </w:rPr>
-        <w:t xml:space="preserve">or comparison of proportions </w:t>
+        <w:t xml:space="preserve"> and required supplementary graph/table </w:t>
+      </w:r>
+      <w:r>
+        <w:rPr>
+          <w:rFonts w:ascii="Times New Roman" w:eastAsia="Times New Roman" w:hAnsi="Times New Roman" w:cs="Times New Roman"/>
+          <w:i/>
+        </w:rPr>
+        <w:t xml:space="preserve">(include histogram for correlation/comparison of means RQs, include contingency table for comparison of proportions </w:t>
       </w:r>
       <w:r>
         <w:rPr>
@@ -1879,8 +1774,228 @@
         <w:pStyle w:val="ListParagraph"/>
         <w:numPr>
           <w:ilvl w:val="0"/>
-          <w:numId w:val="31"/>
-        </w:numPr>
+          <w:numId w:val="34"/>
+        </w:numPr>
+        <w:rPr>
+          <w:rFonts w:ascii="Times New Roman" w:eastAsia="Times New Roman" w:hAnsi="Times New Roman" w:cs="Times New Roman"/>
+          <w:kern w:val="0"/>
+          <w:lang w:val="en-US"/>
+          <w14:ligatures w14:val="none"/>
+        </w:rPr>
+      </w:pPr>
+      <w:r>
+        <w:rPr>
+          <w:rFonts w:ascii="Times New Roman" w:eastAsia="Times New Roman" w:hAnsi="Times New Roman" w:cs="Times New Roman"/>
+          <w:kern w:val="0"/>
+          <w:lang w:val="en-US"/>
+          <w14:ligatures w14:val="none"/>
+        </w:rPr>
+        <w:t xml:space="preserve">Politics throughout the world is about more than just GDP now. </w:t>
+      </w:r>
+    </w:p>
+    <w:p>
+      <w:pPr>
+        <w:pStyle w:val="ListParagraph"/>
+        <w:numPr>
+          <w:ilvl w:val="0"/>
+          <w:numId w:val="34"/>
+        </w:numPr>
+        <w:rPr>
+          <w:rFonts w:ascii="Times New Roman" w:eastAsia="Times New Roman" w:hAnsi="Times New Roman" w:cs="Times New Roman"/>
+          <w:kern w:val="0"/>
+          <w:lang w:val="en-US"/>
+          <w14:ligatures w14:val="none"/>
+        </w:rPr>
+      </w:pPr>
+      <w:r>
+        <w:rPr>
+          <w:rFonts w:ascii="Times New Roman" w:eastAsia="Times New Roman" w:hAnsi="Times New Roman" w:cs="Times New Roman"/>
+          <w:kern w:val="0"/>
+          <w:lang w:val="en-US"/>
+          <w14:ligatures w14:val="none"/>
+        </w:rPr>
+        <w:t xml:space="preserve">The World Happiness Report looks at how people rate their personal lives in more than 140 nations and connects these ratings to things like income, health, and social support. </w:t>
+      </w:r>
+    </w:p>
+    <w:p>
+      <w:pPr>
+        <w:pStyle w:val="ListParagraph"/>
+        <w:numPr>
+          <w:ilvl w:val="0"/>
+          <w:numId w:val="34"/>
+        </w:numPr>
+        <w:rPr>
+          <w:rFonts w:ascii="Times New Roman" w:eastAsia="Times New Roman" w:hAnsi="Times New Roman" w:cs="Times New Roman"/>
+          <w:kern w:val="0"/>
+          <w:lang w:val="en-US"/>
+          <w14:ligatures w14:val="none"/>
+        </w:rPr>
+      </w:pPr>
+      <w:r>
+        <w:rPr>
+          <w:rFonts w:ascii="Times New Roman" w:eastAsia="Times New Roman" w:hAnsi="Times New Roman" w:cs="Times New Roman"/>
+          <w:kern w:val="0"/>
+          <w:lang w:val="en-US"/>
+          <w14:ligatures w14:val="none"/>
+        </w:rPr>
+        <w:t xml:space="preserve">People in prosperous countries are not always happy </w:t>
+      </w:r>
+      <w:proofErr w:type="gramStart"/>
+      <w:r>
+        <w:rPr>
+          <w:rFonts w:ascii="Times New Roman" w:eastAsia="Times New Roman" w:hAnsi="Times New Roman" w:cs="Times New Roman"/>
+          <w:kern w:val="0"/>
+          <w:lang w:val="en-US"/>
+          <w14:ligatures w14:val="none"/>
+        </w:rPr>
+        <w:t>than</w:t>
+      </w:r>
+      <w:proofErr w:type="gramEnd"/>
+      <w:r>
+        <w:rPr>
+          <w:rFonts w:ascii="Times New Roman" w:eastAsia="Times New Roman" w:hAnsi="Times New Roman" w:cs="Times New Roman"/>
+          <w:kern w:val="0"/>
+          <w:lang w:val="en-US"/>
+          <w14:ligatures w14:val="none"/>
+        </w:rPr>
+        <w:t xml:space="preserve"> people in poor countries. Inequality and social relationships are two more important factors. </w:t>
+      </w:r>
+      <w:r>
+        <w:rPr>
+          <w:rFonts w:ascii="Times New Roman" w:eastAsia="Times New Roman" w:hAnsi="Times New Roman" w:cs="Times New Roman"/>
+          <w:kern w:val="0"/>
+          <w:lang w:val="en-US"/>
+          <w14:ligatures w14:val="none"/>
+        </w:rPr>
+        <w:br/>
+        <w:t xml:space="preserve">Our World in Data </w:t>
+      </w:r>
+    </w:p>
+    <w:p>
+      <w:pPr>
+        <w:pStyle w:val="ListParagraph"/>
+        <w:numPr>
+          <w:ilvl w:val="0"/>
+          <w:numId w:val="34"/>
+        </w:numPr>
+        <w:rPr>
+          <w:rFonts w:ascii="Times New Roman" w:eastAsia="Times New Roman" w:hAnsi="Times New Roman" w:cs="Times New Roman"/>
+          <w:kern w:val="0"/>
+          <w:lang w:val="en-US"/>
+          <w14:ligatures w14:val="none"/>
+        </w:rPr>
+      </w:pPr>
+      <w:r>
+        <w:rPr>
+          <w:rFonts w:ascii="Times New Roman" w:eastAsia="Times New Roman" w:hAnsi="Times New Roman" w:cs="Times New Roman"/>
+          <w:kern w:val="0"/>
+          <w:lang w:val="en-US"/>
+          <w14:ligatures w14:val="none"/>
+        </w:rPr>
+        <w:t xml:space="preserve">There is a long-standing debate about this (the Easterlin paradox suggests that happiness doesn't always go up as income goes up). </w:t>
+      </w:r>
+    </w:p>
+    <w:p>
+      <w:pPr>
+        <w:pStyle w:val="ListParagraph"/>
+        <w:numPr>
+          <w:ilvl w:val="0"/>
+          <w:numId w:val="34"/>
+        </w:numPr>
+        <w:rPr>
+          <w:rFonts w:ascii="Times New Roman" w:eastAsia="Times New Roman" w:hAnsi="Times New Roman" w:cs="Times New Roman"/>
+          <w:kern w:val="0"/>
+          <w:lang w:val="en-US"/>
+          <w14:ligatures w14:val="none"/>
+        </w:rPr>
+      </w:pPr>
+      <w:r>
+        <w:rPr>
+          <w:rFonts w:ascii="Times New Roman" w:eastAsia="Times New Roman" w:hAnsi="Times New Roman" w:cs="Times New Roman"/>
+          <w:kern w:val="0"/>
+          <w:lang w:val="en-US"/>
+          <w14:ligatures w14:val="none"/>
+        </w:rPr>
+        <w:t xml:space="preserve">Your research </w:t>
+      </w:r>
+      <w:proofErr w:type="gramStart"/>
+      <w:r>
+        <w:rPr>
+          <w:rFonts w:ascii="Times New Roman" w:eastAsia="Times New Roman" w:hAnsi="Times New Roman" w:cs="Times New Roman"/>
+          <w:kern w:val="0"/>
+          <w:lang w:val="en-US"/>
+          <w14:ligatures w14:val="none"/>
+        </w:rPr>
+        <w:t>looks into</w:t>
+      </w:r>
+      <w:proofErr w:type="gramEnd"/>
+      <w:r>
+        <w:rPr>
+          <w:rFonts w:ascii="Times New Roman" w:eastAsia="Times New Roman" w:hAnsi="Times New Roman" w:cs="Times New Roman"/>
+          <w:kern w:val="0"/>
+          <w:lang w:val="en-US"/>
+          <w14:ligatures w14:val="none"/>
+        </w:rPr>
+        <w:t xml:space="preserve"> this problem by using a dataset from 2022 that includes 146 countries. It examines the disparities in average happiness among various income levels, including poor, lower-middle, upper-middle, and wealthy individuals. </w:t>
+      </w:r>
+    </w:p>
+    <w:p>
+      <w:pPr>
+        <w:pStyle w:val="ListParagraph"/>
+        <w:numPr>
+          <w:ilvl w:val="0"/>
+          <w:numId w:val="34"/>
+        </w:numPr>
+        <w:rPr>
+          <w:rFonts w:ascii="Times New Roman" w:eastAsia="Times New Roman" w:hAnsi="Times New Roman" w:cs="Times New Roman"/>
+          <w:kern w:val="0"/>
+          <w:lang w:val="en-US"/>
+          <w14:ligatures w14:val="none"/>
+        </w:rPr>
+      </w:pPr>
+      <w:r>
+        <w:rPr>
+          <w:rFonts w:ascii="Times New Roman" w:eastAsia="Times New Roman" w:hAnsi="Times New Roman" w:cs="Times New Roman"/>
+          <w:kern w:val="0"/>
+          <w:lang w:val="en-US"/>
+          <w14:ligatures w14:val="none"/>
+        </w:rPr>
+        <w:t>Motivation: Knowing how higher income levels are linked to greater happiness might help people talk about inequality and progress.</w:t>
+      </w:r>
+    </w:p>
+    <w:p>
+      <w:pPr>
+        <w:rPr>
+          <w:rFonts w:ascii="Times New Roman" w:eastAsia="Times New Roman" w:hAnsi="Times New Roman" w:cs="Times New Roman"/>
+          <w:kern w:val="0"/>
+          <w:lang w:val="en-US"/>
+          <w14:ligatures w14:val="none"/>
+        </w:rPr>
+      </w:pPr>
+    </w:p>
+    <w:p>
+      <w:pPr>
+        <w:pStyle w:val="ListParagraph"/>
+        <w:rPr>
+          <w:rFonts w:ascii="Times New Roman" w:eastAsia="Times New Roman" w:hAnsi="Times New Roman" w:cs="Times New Roman"/>
+          <w:kern w:val="0"/>
+          <w:lang w:val="en-US"/>
+          <w14:ligatures w14:val="none"/>
+        </w:rPr>
+      </w:pPr>
+      <w:r>
+        <w:rPr>
+          <w:rFonts w:ascii="Times New Roman" w:eastAsia="Times New Roman" w:hAnsi="Times New Roman" w:cs="Times New Roman"/>
+          <w:kern w:val="0"/>
+          <w:lang w:val="en-US"/>
+          <w14:ligatures w14:val="none"/>
+        </w:rPr>
+        <w:t>Helliwell et al., 2022; Ortiz-Ospina &amp; Roser, 2017; Easterlin, 2010</w:t>
+      </w:r>
+    </w:p>
+    <w:p>
+      <w:pPr>
+        <w:pStyle w:val="ListParagraph"/>
         <w:ind w:left="2160"/>
         <w:rPr>
           <w:rFonts w:ascii="Times New Roman" w:eastAsia="Times New Roman" w:hAnsi="Times New Roman" w:cs="Times New Roman"/>
@@ -1890,88 +2005,6 @@
           <w:highlight w:val="yellow"/>
         </w:rPr>
       </w:pPr>
-      <w:r>
-        <w:rPr>
-          <w:rFonts w:ascii="Times New Roman" w:eastAsia="Times New Roman" w:hAnsi="Times New Roman" w:cs="Times New Roman"/>
-          <w:i/>
-          <w:iCs/>
-          <w:color w:val="000000" w:themeColor="text1"/>
-          <w:highlight w:val="yellow"/>
-        </w:rPr>
-        <w:t xml:space="preserve">What is </w:t>
-      </w:r>
-      <w:r>
-        <w:rPr>
-          <w:rFonts w:ascii="Times New Roman" w:eastAsia="Times New Roman" w:hAnsi="Times New Roman" w:cs="Times New Roman"/>
-          <w:i/>
-          <w:iCs/>
-          <w:color w:val="000000" w:themeColor="text1"/>
-          <w:highlight w:val="yellow"/>
-        </w:rPr>
-        <w:t xml:space="preserve">the </w:t>
-      </w:r>
-      <w:r>
-        <w:rPr>
-          <w:rFonts w:ascii="Times New Roman" w:eastAsia="Times New Roman" w:hAnsi="Times New Roman" w:cs="Times New Roman"/>
-          <w:i/>
-          <w:iCs/>
-          <w:color w:val="000000" w:themeColor="text1"/>
-          <w:highlight w:val="yellow"/>
-        </w:rPr>
-        <w:t xml:space="preserve">problem in </w:t>
-      </w:r>
-      <w:r>
-        <w:rPr>
-          <w:rFonts w:ascii="Times New Roman" w:eastAsia="Times New Roman" w:hAnsi="Times New Roman" w:cs="Times New Roman"/>
-          <w:i/>
-          <w:iCs/>
-          <w:color w:val="000000" w:themeColor="text1"/>
-          <w:highlight w:val="yellow"/>
-        </w:rPr>
-        <w:t xml:space="preserve">the </w:t>
-      </w:r>
-      <w:r>
-        <w:rPr>
-          <w:rFonts w:ascii="Times New Roman" w:eastAsia="Times New Roman" w:hAnsi="Times New Roman" w:cs="Times New Roman"/>
-          <w:i/>
-          <w:iCs/>
-          <w:color w:val="000000" w:themeColor="text1"/>
-          <w:highlight w:val="yellow"/>
-        </w:rPr>
-        <w:t>area we want to learn more about (motivation for study).</w:t>
-      </w:r>
-    </w:p>
-    <w:p>
-      <w:pPr>
-        <w:pStyle w:val="ListParagraph"/>
-        <w:numPr>
-          <w:ilvl w:val="0"/>
-          <w:numId w:val="31"/>
-        </w:numPr>
-        <w:ind w:left="2160"/>
-        <w:rPr>
-          <w:rFonts w:ascii="Times New Roman" w:eastAsia="Times New Roman" w:hAnsi="Times New Roman" w:cs="Times New Roman"/>
-          <w:color w:val="000000" w:themeColor="text1"/>
-          <w:highlight w:val="yellow"/>
-        </w:rPr>
-      </w:pPr>
-      <w:r>
-        <w:rPr>
-          <w:rFonts w:ascii="Times New Roman" w:eastAsia="Times New Roman" w:hAnsi="Times New Roman" w:cs="Times New Roman"/>
-          <w:i/>
-          <w:iCs/>
-          <w:color w:val="000000" w:themeColor="text1"/>
-          <w:highlight w:val="yellow"/>
-        </w:rPr>
-        <w:t>Use at least one citation from related literature for top marks.</w:t>
-      </w:r>
-      <w:r>
-        <w:rPr>
-          <w:rFonts w:ascii="Times New Roman" w:eastAsia="Times New Roman" w:hAnsi="Times New Roman" w:cs="Times New Roman"/>
-          <w:color w:val="000000" w:themeColor="text1"/>
-        </w:rPr>
-        <w:t xml:space="preserve"> </w:t>
-      </w:r>
     </w:p>
     <w:p>
       <w:pPr>
@@ -2003,6 +2036,310 @@
       <w:pPr>
         <w:pStyle w:val="ListParagraph"/>
         <w:numPr>
+          <w:ilvl w:val="0"/>
+          <w:numId w:val="36"/>
+        </w:numPr>
+        <w:rPr>
+          <w:rFonts w:ascii="Times New Roman" w:eastAsia="Times New Roman" w:hAnsi="Times New Roman" w:cs="Times New Roman"/>
+          <w:kern w:val="0"/>
+          <w:lang w:val="en-US"/>
+          <w14:ligatures w14:val="none"/>
+        </w:rPr>
+      </w:pPr>
+      <w:r>
+        <w:rPr>
+          <w:rFonts w:ascii="Times New Roman" w:eastAsia="Times New Roman" w:hAnsi="Times New Roman" w:cs="Times New Roman"/>
+          <w:kern w:val="0"/>
+          <w:lang w:val="en-US"/>
+          <w14:ligatures w14:val="none"/>
+        </w:rPr>
+        <w:t xml:space="preserve">The 7COM1079 module's dataset is based on the World Happiness Report for 2022, which rates people's lives on a scale of 0 to 10. </w:t>
+      </w:r>
+    </w:p>
+    <w:p>
+      <w:pPr>
+        <w:pStyle w:val="ListParagraph"/>
+        <w:numPr>
+          <w:ilvl w:val="0"/>
+          <w:numId w:val="36"/>
+        </w:numPr>
+        <w:rPr>
+          <w:rFonts w:ascii="Times New Roman" w:eastAsia="Times New Roman" w:hAnsi="Times New Roman" w:cs="Times New Roman"/>
+          <w:kern w:val="0"/>
+          <w:lang w:val="en-US"/>
+          <w14:ligatures w14:val="none"/>
+        </w:rPr>
+      </w:pPr>
+      <w:r>
+        <w:rPr>
+          <w:rFonts w:ascii="Times New Roman" w:eastAsia="Times New Roman" w:hAnsi="Times New Roman" w:cs="Times New Roman"/>
+          <w:kern w:val="0"/>
+          <w:lang w:val="en-US"/>
+          <w14:ligatures w14:val="none"/>
+        </w:rPr>
+        <w:t xml:space="preserve">People looked at 146 different countries. </w:t>
+      </w:r>
+    </w:p>
+    <w:p>
+      <w:pPr>
+        <w:pStyle w:val="ListParagraph"/>
+        <w:numPr>
+          <w:ilvl w:val="0"/>
+          <w:numId w:val="36"/>
+        </w:numPr>
+        <w:rPr>
+          <w:rFonts w:ascii="Times New Roman" w:eastAsia="Times New Roman" w:hAnsi="Times New Roman" w:cs="Times New Roman"/>
+          <w:kern w:val="0"/>
+          <w:lang w:val="en-US"/>
+          <w14:ligatures w14:val="none"/>
+        </w:rPr>
+      </w:pPr>
+      <w:r>
+        <w:rPr>
+          <w:rFonts w:ascii="Times New Roman" w:eastAsia="Times New Roman" w:hAnsi="Times New Roman" w:cs="Times New Roman"/>
+          <w:kern w:val="0"/>
+          <w:lang w:val="en-US"/>
+          <w14:ligatures w14:val="none"/>
+        </w:rPr>
+        <w:t xml:space="preserve">The variables </w:t>
+      </w:r>
+      <w:proofErr w:type="spellStart"/>
+      <w:r>
+        <w:rPr>
+          <w:rFonts w:ascii="Times New Roman" w:eastAsia="Times New Roman" w:hAnsi="Times New Roman" w:cs="Times New Roman"/>
+          <w:kern w:val="0"/>
+          <w:lang w:val="en-US"/>
+          <w14:ligatures w14:val="none"/>
+        </w:rPr>
+        <w:t>utilised</w:t>
+      </w:r>
+      <w:proofErr w:type="spellEnd"/>
+      <w:r>
+        <w:rPr>
+          <w:rFonts w:ascii="Times New Roman" w:eastAsia="Times New Roman" w:hAnsi="Times New Roman" w:cs="Times New Roman"/>
+          <w:kern w:val="0"/>
+          <w:lang w:val="en-US"/>
+          <w14:ligatures w14:val="none"/>
+        </w:rPr>
+        <w:t xml:space="preserve"> in this project are: </w:t>
+      </w:r>
+    </w:p>
+    <w:p>
+      <w:pPr>
+        <w:pStyle w:val="ListParagraph"/>
+        <w:numPr>
+          <w:ilvl w:val="1"/>
+          <w:numId w:val="36"/>
+        </w:numPr>
+        <w:rPr>
+          <w:rFonts w:ascii="Times New Roman" w:eastAsia="Times New Roman" w:hAnsi="Times New Roman" w:cs="Times New Roman"/>
+          <w:kern w:val="0"/>
+          <w:lang w:val="en-US"/>
+          <w14:ligatures w14:val="none"/>
+        </w:rPr>
+      </w:pPr>
+      <w:r>
+        <w:rPr>
+          <w:rFonts w:ascii="Times New Roman" w:eastAsia="Times New Roman" w:hAnsi="Times New Roman" w:cs="Times New Roman"/>
+          <w:kern w:val="0"/>
+          <w:lang w:val="en-US"/>
+          <w14:ligatures w14:val="none"/>
+        </w:rPr>
+        <w:t xml:space="preserve">The name of the country is "nation." </w:t>
+      </w:r>
+    </w:p>
+    <w:p>
+      <w:pPr>
+        <w:pStyle w:val="ListParagraph"/>
+        <w:numPr>
+          <w:ilvl w:val="1"/>
+          <w:numId w:val="36"/>
+        </w:numPr>
+        <w:rPr>
+          <w:rFonts w:ascii="Times New Roman" w:eastAsia="Times New Roman" w:hAnsi="Times New Roman" w:cs="Times New Roman"/>
+          <w:kern w:val="0"/>
+          <w:lang w:val="en-US"/>
+          <w14:ligatures w14:val="none"/>
+        </w:rPr>
+      </w:pPr>
+      <w:proofErr w:type="spellStart"/>
+      <w:r>
+        <w:rPr>
+          <w:rFonts w:ascii="Times New Roman" w:eastAsia="Times New Roman" w:hAnsi="Times New Roman" w:cs="Times New Roman"/>
+          <w:kern w:val="0"/>
+          <w:lang w:val="en-US"/>
+          <w14:ligatures w14:val="none"/>
+        </w:rPr>
+        <w:t>happiness_score</w:t>
+      </w:r>
+      <w:proofErr w:type="spellEnd"/>
+      <w:r>
+        <w:rPr>
+          <w:rFonts w:ascii="Times New Roman" w:eastAsia="Times New Roman" w:hAnsi="Times New Roman" w:cs="Times New Roman"/>
+          <w:kern w:val="0"/>
+          <w:lang w:val="en-US"/>
+          <w14:ligatures w14:val="none"/>
+        </w:rPr>
+        <w:t xml:space="preserve">: average life evaluation (0–10, higher means happier) </w:t>
+      </w:r>
+    </w:p>
+    <w:p>
+      <w:pPr>
+        <w:pStyle w:val="ListParagraph"/>
+        <w:numPr>
+          <w:ilvl w:val="1"/>
+          <w:numId w:val="36"/>
+        </w:numPr>
+        <w:rPr>
+          <w:rFonts w:ascii="Times New Roman" w:eastAsia="Times New Roman" w:hAnsi="Times New Roman" w:cs="Times New Roman"/>
+          <w:kern w:val="0"/>
+          <w:lang w:val="en-US"/>
+          <w14:ligatures w14:val="none"/>
+        </w:rPr>
+      </w:pPr>
+      <w:r>
+        <w:rPr>
+          <w:rFonts w:ascii="Times New Roman" w:eastAsia="Times New Roman" w:hAnsi="Times New Roman" w:cs="Times New Roman"/>
+          <w:kern w:val="0"/>
+          <w:lang w:val="en-US"/>
+          <w14:ligatures w14:val="none"/>
+        </w:rPr>
+        <w:t xml:space="preserve">This is equivalent to the income category of the World Bank. </w:t>
+      </w:r>
+    </w:p>
+    <w:p>
+      <w:pPr>
+        <w:pStyle w:val="ListParagraph"/>
+        <w:numPr>
+          <w:ilvl w:val="0"/>
+          <w:numId w:val="38"/>
+        </w:numPr>
+        <w:rPr>
+          <w:rFonts w:ascii="Times New Roman" w:eastAsia="Times New Roman" w:hAnsi="Times New Roman" w:cs="Times New Roman"/>
+          <w:kern w:val="0"/>
+          <w:lang w:val="en-US"/>
+          <w14:ligatures w14:val="none"/>
+        </w:rPr>
+      </w:pPr>
+      <w:r>
+        <w:rPr>
+          <w:rFonts w:ascii="Times New Roman" w:eastAsia="Times New Roman" w:hAnsi="Times New Roman" w:cs="Times New Roman"/>
+          <w:kern w:val="0"/>
+          <w:lang w:val="en-US"/>
+          <w14:ligatures w14:val="none"/>
+        </w:rPr>
+        <w:t xml:space="preserve">This is how countries are spread out: </w:t>
+      </w:r>
+    </w:p>
+    <w:p>
+      <w:pPr>
+        <w:pStyle w:val="ListParagraph"/>
+        <w:numPr>
+          <w:ilvl w:val="1"/>
+          <w:numId w:val="38"/>
+        </w:numPr>
+        <w:rPr>
+          <w:rFonts w:ascii="Times New Roman" w:eastAsia="Times New Roman" w:hAnsi="Times New Roman" w:cs="Times New Roman"/>
+          <w:kern w:val="0"/>
+          <w:lang w:val="en-US"/>
+          <w14:ligatures w14:val="none"/>
+        </w:rPr>
+      </w:pPr>
+      <w:r>
+        <w:rPr>
+          <w:rFonts w:ascii="Times New Roman" w:eastAsia="Times New Roman" w:hAnsi="Times New Roman" w:cs="Times New Roman"/>
+          <w:kern w:val="0"/>
+          <w:lang w:val="en-US"/>
+          <w14:ligatures w14:val="none"/>
+        </w:rPr>
+        <w:t xml:space="preserve">A lot of money goes to 46 people. </w:t>
+      </w:r>
+    </w:p>
+    <w:p>
+      <w:pPr>
+        <w:pStyle w:val="ListParagraph"/>
+        <w:numPr>
+          <w:ilvl w:val="1"/>
+          <w:numId w:val="38"/>
+        </w:numPr>
+        <w:rPr>
+          <w:rFonts w:ascii="Times New Roman" w:eastAsia="Times New Roman" w:hAnsi="Times New Roman" w:cs="Times New Roman"/>
+          <w:kern w:val="0"/>
+          <w:lang w:val="en-US"/>
+          <w14:ligatures w14:val="none"/>
+        </w:rPr>
+      </w:pPr>
+      <w:r>
+        <w:rPr>
+          <w:rFonts w:ascii="Times New Roman" w:eastAsia="Times New Roman" w:hAnsi="Times New Roman" w:cs="Times New Roman"/>
+          <w:kern w:val="0"/>
+          <w:lang w:val="en-US"/>
+          <w14:ligatures w14:val="none"/>
+        </w:rPr>
+        <w:t xml:space="preserve">38 people have a middle-class income. </w:t>
+      </w:r>
+    </w:p>
+    <w:p>
+      <w:pPr>
+        <w:pStyle w:val="ListParagraph"/>
+        <w:numPr>
+          <w:ilvl w:val="1"/>
+          <w:numId w:val="38"/>
+        </w:numPr>
+        <w:rPr>
+          <w:rFonts w:ascii="Times New Roman" w:eastAsia="Times New Roman" w:hAnsi="Times New Roman" w:cs="Times New Roman"/>
+          <w:kern w:val="0"/>
+          <w:lang w:val="en-US"/>
+          <w14:ligatures w14:val="none"/>
+        </w:rPr>
+      </w:pPr>
+      <w:r>
+        <w:rPr>
+          <w:rFonts w:ascii="Times New Roman" w:eastAsia="Times New Roman" w:hAnsi="Times New Roman" w:cs="Times New Roman"/>
+          <w:kern w:val="0"/>
+          <w:lang w:val="en-US"/>
+          <w14:ligatures w14:val="none"/>
+        </w:rPr>
+        <w:t xml:space="preserve">38 people make a low middle-class salary. </w:t>
+      </w:r>
+    </w:p>
+    <w:p>
+      <w:pPr>
+        <w:pStyle w:val="ListParagraph"/>
+        <w:numPr>
+          <w:ilvl w:val="1"/>
+          <w:numId w:val="38"/>
+        </w:numPr>
+        <w:rPr>
+          <w:rFonts w:ascii="Times New Roman" w:eastAsia="Times New Roman" w:hAnsi="Times New Roman" w:cs="Times New Roman"/>
+          <w:kern w:val="0"/>
+          <w:lang w:val="en-US"/>
+          <w14:ligatures w14:val="none"/>
+        </w:rPr>
+      </w:pPr>
+      <w:r>
+        <w:rPr>
+          <w:rFonts w:ascii="Times New Roman" w:eastAsia="Times New Roman" w:hAnsi="Times New Roman" w:cs="Times New Roman"/>
+          <w:kern w:val="0"/>
+          <w:lang w:val="en-US"/>
+          <w14:ligatures w14:val="none"/>
+        </w:rPr>
+        <w:t>Eighteen folks don't have a lot of money.</w:t>
+      </w:r>
+    </w:p>
+    <w:p>
+      <w:pPr>
+        <w:pStyle w:val="ListParagraph"/>
+        <w:ind w:left="1440"/>
+        <w:rPr>
+          <w:rFonts w:ascii="Times New Roman" w:eastAsia="Times New Roman" w:hAnsi="Times New Roman" w:cs="Times New Roman"/>
+        </w:rPr>
+      </w:pPr>
+    </w:p>
+    <w:p>
+      <w:pPr>
+        <w:pStyle w:val="ListParagraph"/>
+        <w:numPr>
           <w:ilvl w:val="1"/>
           <w:numId w:val="32"/>
         </w:numPr>
@@ -2076,6 +2413,144 @@
     <w:p>
       <w:pPr>
         <w:pStyle w:val="ListParagraph"/>
+        <w:ind w:left="1440"/>
+        <w:rPr>
+          <w:rFonts w:ascii="Times New Roman" w:eastAsia="Times New Roman" w:hAnsi="Times New Roman" w:cs="Times New Roman"/>
+          <w:b/>
+          <w:bCs/>
+        </w:rPr>
+      </w:pPr>
+      <w:r>
+        <w:rPr>
+          <w:rFonts w:ascii="Times New Roman" w:eastAsia="Times New Roman" w:hAnsi="Times New Roman" w:cs="Times New Roman"/>
+          <w:kern w:val="0"/>
+          <w:lang w:val="en-US"/>
+          <w14:ligatures w14:val="none"/>
+        </w:rPr>
+        <w:t>Research question: Is there a difference in the average happiness score between countries that are grouped by income level (poor, lower-middle, upper-middle, and high)? The happiness score is an interval scale dependent variable, and the income group is a nominal scale independent variable.</w:t>
+      </w:r>
+    </w:p>
+    <w:p>
+      <w:pPr>
+        <w:pStyle w:val="ListParagraph"/>
+        <w:numPr>
+          <w:ilvl w:val="0"/>
+          <w:numId w:val="38"/>
+        </w:numPr>
+        <w:rPr>
+          <w:rFonts w:ascii="Times New Roman" w:eastAsia="Times New Roman" w:hAnsi="Times New Roman" w:cs="Times New Roman"/>
+          <w:b/>
+          <w:bCs/>
+          <w:lang w:val="en-US"/>
+        </w:rPr>
+      </w:pPr>
+      <w:r>
+        <w:rPr>
+          <w:rFonts w:ascii="Times New Roman" w:eastAsia="Times New Roman" w:hAnsi="Times New Roman" w:cs="Times New Roman"/>
+          <w:b/>
+          <w:bCs/>
+          <w:lang w:val="en-US"/>
+        </w:rPr>
+        <w:t xml:space="preserve">outcome: </w:t>
+      </w:r>
+      <w:proofErr w:type="spellStart"/>
+      <w:r>
+        <w:rPr>
+          <w:rFonts w:ascii="Times New Roman" w:eastAsia="Times New Roman" w:hAnsi="Times New Roman" w:cs="Times New Roman"/>
+          <w:b/>
+          <w:bCs/>
+          <w:lang w:val="en-US"/>
+        </w:rPr>
+        <w:t>happiness_score</w:t>
+      </w:r>
+      <w:proofErr w:type="spellEnd"/>
+    </w:p>
+    <w:p>
+      <w:pPr>
+        <w:pStyle w:val="ListParagraph"/>
+        <w:numPr>
+          <w:ilvl w:val="0"/>
+          <w:numId w:val="38"/>
+        </w:numPr>
+        <w:rPr>
+          <w:rFonts w:ascii="Times New Roman" w:eastAsia="Times New Roman" w:hAnsi="Times New Roman" w:cs="Times New Roman"/>
+          <w:b/>
+          <w:bCs/>
+          <w:lang w:val="en-US"/>
+        </w:rPr>
+      </w:pPr>
+      <w:r>
+        <w:rPr>
+          <w:rFonts w:ascii="Times New Roman" w:eastAsia="Times New Roman" w:hAnsi="Times New Roman" w:cs="Times New Roman"/>
+          <w:b/>
+          <w:bCs/>
+          <w:lang w:val="en-US"/>
+        </w:rPr>
+        <w:t>grouping variable: four income groups</w:t>
+      </w:r>
+    </w:p>
+    <w:p>
+      <w:pPr>
+        <w:pStyle w:val="ListParagraph"/>
+        <w:numPr>
+          <w:ilvl w:val="0"/>
+          <w:numId w:val="38"/>
+        </w:numPr>
+        <w:rPr>
+          <w:rFonts w:ascii="Times New Roman" w:eastAsia="Times New Roman" w:hAnsi="Times New Roman" w:cs="Times New Roman"/>
+          <w:b/>
+          <w:bCs/>
+          <w:lang w:val="en-US"/>
+        </w:rPr>
+      </w:pPr>
+      <w:r>
+        <w:rPr>
+          <w:rFonts w:ascii="Times New Roman" w:eastAsia="Times New Roman" w:hAnsi="Times New Roman" w:cs="Times New Roman"/>
+          <w:b/>
+          <w:bCs/>
+          <w:lang w:val="en-US"/>
+        </w:rPr>
+        <w:t>unit: countries</w:t>
+      </w:r>
+    </w:p>
+    <w:p>
+      <w:pPr>
+        <w:pStyle w:val="ListParagraph"/>
+        <w:numPr>
+          <w:ilvl w:val="0"/>
+          <w:numId w:val="38"/>
+        </w:numPr>
+        <w:rPr>
+          <w:rFonts w:ascii="Times New Roman" w:eastAsia="Times New Roman" w:hAnsi="Times New Roman" w:cs="Times New Roman"/>
+          <w:b/>
+          <w:bCs/>
+          <w:lang w:val="en-US"/>
+        </w:rPr>
+      </w:pPr>
+      <w:r>
+        <w:rPr>
+          <w:rFonts w:ascii="Times New Roman" w:eastAsia="Times New Roman" w:hAnsi="Times New Roman" w:cs="Times New Roman"/>
+          <w:b/>
+          <w:bCs/>
+          <w:lang w:val="en-US"/>
+        </w:rPr>
+        <w:t>year: 2022</w:t>
+      </w:r>
+    </w:p>
+    <w:p>
+      <w:pPr>
+        <w:pStyle w:val="ListParagraph"/>
+        <w:ind w:left="1440"/>
+        <w:rPr>
+          <w:rFonts w:ascii="Times New Roman" w:eastAsia="Times New Roman" w:hAnsi="Times New Roman" w:cs="Times New Roman"/>
+          <w:b/>
+          <w:bCs/>
+        </w:rPr>
+      </w:pPr>
+    </w:p>
+    <w:p>
+      <w:pPr>
+        <w:pStyle w:val="ListParagraph"/>
         <w:numPr>
           <w:ilvl w:val="1"/>
           <w:numId w:val="32"/>
@@ -2103,6 +2578,271 @@
     <w:p>
       <w:pPr>
         <w:pStyle w:val="ListParagraph"/>
+        <w:numPr>
+          <w:ilvl w:val="0"/>
+          <w:numId w:val="39"/>
+        </w:numPr>
+        <w:rPr>
+          <w:rFonts w:ascii="Times New Roman" w:eastAsia="Times New Roman" w:hAnsi="Times New Roman" w:cs="Times New Roman"/>
+          <w:kern w:val="0"/>
+          <w:lang w:val="en-US"/>
+          <w14:ligatures w14:val="none"/>
+        </w:rPr>
+      </w:pPr>
+      <w:r>
+        <w:rPr>
+          <w:rFonts w:ascii="Times New Roman" w:eastAsia="Times New Roman" w:hAnsi="Times New Roman" w:cs="Times New Roman"/>
+          <w:kern w:val="0"/>
+          <w:lang w:val="en-US"/>
+          <w14:ligatures w14:val="none"/>
+        </w:rPr>
+        <w:t xml:space="preserve">This research identifies </w:t>
+      </w:r>
+      <w:proofErr w:type="spellStart"/>
+      <w:r>
+        <w:rPr>
+          <w:rFonts w:ascii="Times New Roman" w:eastAsia="Times New Roman" w:hAnsi="Times New Roman" w:cs="Times New Roman"/>
+          <w:kern w:val="0"/>
+          <w:lang w:val="en-US"/>
+          <w14:ligatures w14:val="none"/>
+        </w:rPr>
+        <w:t>μ_L</w:t>
+      </w:r>
+      <w:proofErr w:type="spellEnd"/>
+      <w:r>
+        <w:rPr>
+          <w:rFonts w:ascii="Times New Roman" w:eastAsia="Times New Roman" w:hAnsi="Times New Roman" w:cs="Times New Roman"/>
+          <w:kern w:val="0"/>
+          <w:lang w:val="en-US"/>
+          <w14:ligatures w14:val="none"/>
+        </w:rPr>
+        <w:t xml:space="preserve">, </w:t>
+      </w:r>
+      <w:proofErr w:type="spellStart"/>
+      <w:r>
+        <w:rPr>
+          <w:rFonts w:ascii="Times New Roman" w:eastAsia="Times New Roman" w:hAnsi="Times New Roman" w:cs="Times New Roman"/>
+          <w:kern w:val="0"/>
+          <w:lang w:val="en-US"/>
+          <w14:ligatures w14:val="none"/>
+        </w:rPr>
+        <w:t>μ_LM</w:t>
+      </w:r>
+      <w:proofErr w:type="spellEnd"/>
+      <w:r>
+        <w:rPr>
+          <w:rFonts w:ascii="Times New Roman" w:eastAsia="Times New Roman" w:hAnsi="Times New Roman" w:cs="Times New Roman"/>
+          <w:kern w:val="0"/>
+          <w:lang w:val="en-US"/>
+          <w14:ligatures w14:val="none"/>
+        </w:rPr>
+        <w:t xml:space="preserve">, </w:t>
+      </w:r>
+      <w:proofErr w:type="spellStart"/>
+      <w:r>
+        <w:rPr>
+          <w:rFonts w:ascii="Times New Roman" w:eastAsia="Times New Roman" w:hAnsi="Times New Roman" w:cs="Times New Roman"/>
+          <w:kern w:val="0"/>
+          <w:lang w:val="en-US"/>
+          <w14:ligatures w14:val="none"/>
+        </w:rPr>
+        <w:t>μ_UM</w:t>
+      </w:r>
+      <w:proofErr w:type="spellEnd"/>
+      <w:r>
+        <w:rPr>
+          <w:rFonts w:ascii="Times New Roman" w:eastAsia="Times New Roman" w:hAnsi="Times New Roman" w:cs="Times New Roman"/>
+          <w:kern w:val="0"/>
+          <w:lang w:val="en-US"/>
+          <w14:ligatures w14:val="none"/>
+        </w:rPr>
+        <w:t xml:space="preserve">, and </w:t>
+      </w:r>
+      <w:proofErr w:type="spellStart"/>
+      <w:r>
+        <w:rPr>
+          <w:rFonts w:ascii="Times New Roman" w:eastAsia="Times New Roman" w:hAnsi="Times New Roman" w:cs="Times New Roman"/>
+          <w:kern w:val="0"/>
+          <w:lang w:val="en-US"/>
+          <w14:ligatures w14:val="none"/>
+        </w:rPr>
+        <w:t>μ_H</w:t>
+      </w:r>
+      <w:proofErr w:type="spellEnd"/>
+      <w:r>
+        <w:rPr>
+          <w:rFonts w:ascii="Times New Roman" w:eastAsia="Times New Roman" w:hAnsi="Times New Roman" w:cs="Times New Roman"/>
+          <w:kern w:val="0"/>
+          <w:lang w:val="en-US"/>
+          <w14:ligatures w14:val="none"/>
+        </w:rPr>
+        <w:t xml:space="preserve"> as the average happiness indices for low-income, lower-middle-income, upper-middle-income, and high-income countries, respectively. </w:t>
+      </w:r>
+    </w:p>
+    <w:p>
+      <w:pPr>
+        <w:pStyle w:val="ListParagraph"/>
+        <w:numPr>
+          <w:ilvl w:val="0"/>
+          <w:numId w:val="39"/>
+        </w:numPr>
+        <w:rPr>
+          <w:rFonts w:ascii="Times New Roman" w:eastAsia="Times New Roman" w:hAnsi="Times New Roman" w:cs="Times New Roman"/>
+          <w:kern w:val="0"/>
+          <w:lang w:val="en-US"/>
+          <w14:ligatures w14:val="none"/>
+        </w:rPr>
+      </w:pPr>
+      <w:r>
+        <w:rPr>
+          <w:rFonts w:ascii="Times New Roman" w:eastAsia="Times New Roman" w:hAnsi="Times New Roman" w:cs="Times New Roman"/>
+          <w:kern w:val="0"/>
+          <w:lang w:val="en-US"/>
+          <w14:ligatures w14:val="none"/>
+        </w:rPr>
+        <w:t xml:space="preserve">The null hypothesis (H0) states that there is no difference in average happiness between income groups; precisely, </w:t>
+      </w:r>
+      <w:proofErr w:type="spellStart"/>
+      <w:r>
+        <w:rPr>
+          <w:rFonts w:ascii="Times New Roman" w:eastAsia="Times New Roman" w:hAnsi="Times New Roman" w:cs="Times New Roman"/>
+          <w:kern w:val="0"/>
+          <w:lang w:val="en-US"/>
+          <w14:ligatures w14:val="none"/>
+        </w:rPr>
+        <w:t>μ_L</w:t>
+      </w:r>
+      <w:proofErr w:type="spellEnd"/>
+      <w:r>
+        <w:rPr>
+          <w:rFonts w:ascii="Times New Roman" w:eastAsia="Times New Roman" w:hAnsi="Times New Roman" w:cs="Times New Roman"/>
+          <w:kern w:val="0"/>
+          <w:lang w:val="en-US"/>
+          <w14:ligatures w14:val="none"/>
+        </w:rPr>
+        <w:t xml:space="preserve"> = </w:t>
+      </w:r>
+      <w:proofErr w:type="spellStart"/>
+      <w:r>
+        <w:rPr>
+          <w:rFonts w:ascii="Times New Roman" w:eastAsia="Times New Roman" w:hAnsi="Times New Roman" w:cs="Times New Roman"/>
+          <w:kern w:val="0"/>
+          <w:lang w:val="en-US"/>
+          <w14:ligatures w14:val="none"/>
+        </w:rPr>
+        <w:t>μ_LM</w:t>
+      </w:r>
+      <w:proofErr w:type="spellEnd"/>
+      <w:r>
+        <w:rPr>
+          <w:rFonts w:ascii="Times New Roman" w:eastAsia="Times New Roman" w:hAnsi="Times New Roman" w:cs="Times New Roman"/>
+          <w:kern w:val="0"/>
+          <w:lang w:val="en-US"/>
+          <w14:ligatures w14:val="none"/>
+        </w:rPr>
+        <w:t xml:space="preserve"> = </w:t>
+      </w:r>
+      <w:proofErr w:type="spellStart"/>
+      <w:r>
+        <w:rPr>
+          <w:rFonts w:ascii="Times New Roman" w:eastAsia="Times New Roman" w:hAnsi="Times New Roman" w:cs="Times New Roman"/>
+          <w:kern w:val="0"/>
+          <w:lang w:val="en-US"/>
+          <w14:ligatures w14:val="none"/>
+        </w:rPr>
+        <w:t>μ_UM</w:t>
+      </w:r>
+      <w:proofErr w:type="spellEnd"/>
+      <w:r>
+        <w:rPr>
+          <w:rFonts w:ascii="Times New Roman" w:eastAsia="Times New Roman" w:hAnsi="Times New Roman" w:cs="Times New Roman"/>
+          <w:kern w:val="0"/>
+          <w:lang w:val="en-US"/>
+          <w14:ligatures w14:val="none"/>
+        </w:rPr>
+        <w:t xml:space="preserve"> = </w:t>
+      </w:r>
+      <w:proofErr w:type="spellStart"/>
+      <w:r>
+        <w:rPr>
+          <w:rFonts w:ascii="Times New Roman" w:eastAsia="Times New Roman" w:hAnsi="Times New Roman" w:cs="Times New Roman"/>
+          <w:kern w:val="0"/>
+          <w:lang w:val="en-US"/>
+          <w14:ligatures w14:val="none"/>
+        </w:rPr>
+        <w:t>μ_H</w:t>
+      </w:r>
+      <w:proofErr w:type="spellEnd"/>
+      <w:r>
+        <w:rPr>
+          <w:rFonts w:ascii="Times New Roman" w:eastAsia="Times New Roman" w:hAnsi="Times New Roman" w:cs="Times New Roman"/>
+          <w:kern w:val="0"/>
+          <w:lang w:val="en-US"/>
+          <w14:ligatures w14:val="none"/>
+        </w:rPr>
+        <w:t xml:space="preserve">. </w:t>
+      </w:r>
+    </w:p>
+    <w:p>
+      <w:pPr>
+        <w:pStyle w:val="ListParagraph"/>
+        <w:numPr>
+          <w:ilvl w:val="0"/>
+          <w:numId w:val="39"/>
+        </w:numPr>
+        <w:rPr>
+          <w:rFonts w:ascii="Times New Roman" w:eastAsia="Times New Roman" w:hAnsi="Times New Roman" w:cs="Times New Roman"/>
+          <w:kern w:val="0"/>
+          <w:lang w:val="en-US"/>
+          <w14:ligatures w14:val="none"/>
+        </w:rPr>
+      </w:pPr>
+      <w:r>
+        <w:rPr>
+          <w:rFonts w:ascii="Times New Roman" w:eastAsia="Times New Roman" w:hAnsi="Times New Roman" w:cs="Times New Roman"/>
+          <w:kern w:val="0"/>
+          <w:lang w:val="en-US"/>
+          <w14:ligatures w14:val="none"/>
+        </w:rPr>
+        <w:t xml:space="preserve">Alternative hypothesis (H1): at least one income group has a different average happiness score than the others, which suggests that not all four means are the same. </w:t>
+      </w:r>
+    </w:p>
+    <w:p>
+      <w:pPr>
+        <w:pStyle w:val="ListParagraph"/>
+        <w:numPr>
+          <w:ilvl w:val="0"/>
+          <w:numId w:val="39"/>
+        </w:numPr>
+        <w:rPr>
+          <w:rFonts w:ascii="Times New Roman" w:eastAsia="Times New Roman" w:hAnsi="Times New Roman" w:cs="Times New Roman"/>
+          <w:kern w:val="0"/>
+          <w:lang w:val="en-US"/>
+          <w14:ligatures w14:val="none"/>
+        </w:rPr>
+      </w:pPr>
+      <w:r>
+        <w:rPr>
+          <w:rFonts w:ascii="Times New Roman" w:eastAsia="Times New Roman" w:hAnsi="Times New Roman" w:cs="Times New Roman"/>
+          <w:kern w:val="0"/>
+          <w:lang w:val="en-US"/>
+          <w14:ligatures w14:val="none"/>
+        </w:rPr>
+        <w:t>We will employ a one-way ANOVA to evaluate these assumptions. The independent variable will be income group, while the dependent variable will be happiness score. In 2022, the data will come from a cross-section of 146 countries.</w:t>
+      </w:r>
+    </w:p>
+    <w:p>
+      <w:pPr>
+        <w:pStyle w:val="ListParagraph"/>
+        <w:ind w:left="1440"/>
+        <w:rPr>
+          <w:rFonts w:ascii="Times New Roman" w:eastAsia="Times New Roman" w:hAnsi="Times New Roman" w:cs="Times New Roman"/>
+        </w:rPr>
+      </w:pPr>
+    </w:p>
+    <w:p>
+      <w:pPr>
+        <w:pStyle w:val="ListParagraph"/>
         <w:rPr>
           <w:rFonts w:ascii="Times New Roman" w:eastAsia="Times New Roman" w:hAnsi="Times New Roman" w:cs="Times New Roman"/>
         </w:rPr>
@@ -2178,102 +2918,557 @@
     <w:p>
       <w:pPr>
         <w:pStyle w:val="ListParagraph"/>
+        <w:ind w:left="1440"/>
+        <w:rPr>
+          <w:rFonts w:ascii="Times New Roman" w:eastAsia="Times New Roman" w:hAnsi="Times New Roman" w:cs="Times New Roman"/>
+          <w:b/>
+          <w:bCs/>
+        </w:rPr>
+      </w:pPr>
+      <w:r>
+        <w:rPr>
+          <w:rFonts w:ascii="Times New Roman" w:eastAsia="Times New Roman" w:hAnsi="Times New Roman" w:cs="Times New Roman"/>
+          <w:kern w:val="0"/>
+          <w:lang w:val="en-US"/>
+          <w14:ligatures w14:val="none"/>
+        </w:rPr>
+        <w:t xml:space="preserve">Paper 1: The World Happiness Report (data analysis and general trend) </w:t>
+      </w:r>
+    </w:p>
+    <w:p>
+      <w:pPr>
+        <w:pStyle w:val="ListParagraph"/>
         <w:numPr>
           <w:ilvl w:val="0"/>
-          <w:numId w:val="25"/>
-        </w:numPr>
-        <w:rPr>
-          <w:rFonts w:ascii="Times New Roman" w:eastAsia="Times New Roman" w:hAnsi="Times New Roman" w:cs="Times New Roman"/>
-        </w:rPr>
-      </w:pPr>
-      <w:r>
-        <w:rPr>
-          <w:rFonts w:ascii="Times New Roman" w:eastAsia="Times New Roman" w:hAnsi="Times New Roman" w:cs="Times New Roman"/>
-          <w:i/>
-          <w:highlight w:val="yellow"/>
-        </w:rPr>
-        <w:t>Was the data set used for some research papers?</w:t>
-      </w:r>
-      <w:r>
-        <w:rPr>
-          <w:rFonts w:ascii="Times New Roman" w:eastAsia="Times New Roman" w:hAnsi="Times New Roman" w:cs="Times New Roman"/>
-          <w:highlight w:val="yellow"/>
-        </w:rPr>
-        <w:t xml:space="preserve"> </w:t>
-      </w:r>
-      <w:r>
-        <w:rPr>
-          <w:rFonts w:ascii="Times New Roman" w:eastAsia="Times New Roman" w:hAnsi="Times New Roman" w:cs="Times New Roman"/>
-          <w:i/>
-          <w:iCs/>
-          <w:highlight w:val="yellow"/>
-        </w:rPr>
-        <w:t>Summarise and</w:t>
-      </w:r>
-      <w:r>
-        <w:rPr>
-          <w:rFonts w:ascii="Times New Roman" w:eastAsia="Times New Roman" w:hAnsi="Times New Roman" w:cs="Times New Roman"/>
-          <w:highlight w:val="yellow"/>
-        </w:rPr>
-        <w:t xml:space="preserve"> </w:t>
-      </w:r>
-      <w:r>
-        <w:rPr>
-          <w:rFonts w:ascii="Times New Roman" w:eastAsia="Times New Roman" w:hAnsi="Times New Roman" w:cs="Times New Roman"/>
-          <w:i/>
-          <w:highlight w:val="yellow"/>
-        </w:rPr>
-        <w:t>r</w:t>
-      </w:r>
-      <w:r>
-        <w:rPr>
-          <w:rFonts w:ascii="Times New Roman" w:eastAsia="Times New Roman" w:hAnsi="Times New Roman" w:cs="Times New Roman"/>
-          <w:i/>
-          <w:highlight w:val="yellow"/>
-        </w:rPr>
-        <w:t>eference at least 3 relevant research papers to your topic / DS</w:t>
-      </w:r>
-      <w:r>
-        <w:rPr>
-          <w:rFonts w:ascii="Times New Roman" w:eastAsia="Times New Roman" w:hAnsi="Times New Roman" w:cs="Times New Roman"/>
-          <w:i/>
-          <w:highlight w:val="yellow"/>
-        </w:rPr>
-        <w:t>.</w:t>
-      </w:r>
-      <w:r>
-        <w:rPr>
-          <w:rFonts w:ascii="Times New Roman" w:eastAsia="Times New Roman" w:hAnsi="Times New Roman" w:cs="Times New Roman"/>
-          <w:i/>
-          <w:highlight w:val="yellow"/>
-        </w:rPr>
-        <w:t xml:space="preserve"> See </w:t>
-      </w:r>
-      <w:hyperlink r:id="rId7" w:history="1">
-        <w:r>
-          <w:rPr>
-            <w:rStyle w:val="Hyperlink"/>
-            <w:rFonts w:ascii="Times New Roman" w:eastAsia="Times New Roman" w:hAnsi="Times New Roman" w:cs="Times New Roman"/>
-            <w:i/>
-            <w:highlight w:val="yellow"/>
-          </w:rPr>
-          <w:t>https://herts.instructure.com/courses/61421/modules</w:t>
-        </w:r>
-      </w:hyperlink>
-      <w:r>
-        <w:rPr>
-          <w:rFonts w:ascii="Times New Roman" w:eastAsia="Times New Roman" w:hAnsi="Times New Roman" w:cs="Times New Roman"/>
-          <w:i/>
-          <w:highlight w:val="yellow"/>
-        </w:rPr>
-        <w:t xml:space="preserve"> for writing.</w:t>
-      </w:r>
-      <w:r>
-        <w:rPr>
-          <w:rFonts w:ascii="Times New Roman" w:eastAsia="Times New Roman" w:hAnsi="Times New Roman" w:cs="Times New Roman"/>
-          <w:i/>
-        </w:rPr>
-        <w:t xml:space="preserve"> </w:t>
+          <w:numId w:val="40"/>
+        </w:numPr>
+        <w:rPr>
+          <w:rFonts w:ascii="Times New Roman" w:eastAsia="Times New Roman" w:hAnsi="Times New Roman" w:cs="Times New Roman"/>
+          <w:b/>
+          <w:bCs/>
+        </w:rPr>
+      </w:pPr>
+      <w:r>
+        <w:rPr>
+          <w:rFonts w:ascii="Times New Roman" w:eastAsia="Times New Roman" w:hAnsi="Times New Roman" w:cs="Times New Roman"/>
+          <w:kern w:val="0"/>
+          <w:lang w:val="en-US"/>
+          <w14:ligatures w14:val="none"/>
+        </w:rPr>
+        <w:t xml:space="preserve">Let the World Happiness Report be your guide. </w:t>
+      </w:r>
+    </w:p>
+    <w:p>
+      <w:pPr>
+        <w:pStyle w:val="ListParagraph"/>
+        <w:numPr>
+          <w:ilvl w:val="0"/>
+          <w:numId w:val="40"/>
+        </w:numPr>
+        <w:rPr>
+          <w:rFonts w:ascii="Times New Roman" w:eastAsia="Times New Roman" w:hAnsi="Times New Roman" w:cs="Times New Roman"/>
+          <w:b/>
+          <w:bCs/>
+        </w:rPr>
+      </w:pPr>
+      <w:r>
+        <w:rPr>
+          <w:rFonts w:ascii="Times New Roman" w:eastAsia="Times New Roman" w:hAnsi="Times New Roman" w:cs="Times New Roman"/>
+          <w:kern w:val="0"/>
+          <w:lang w:val="en-US"/>
+          <w14:ligatures w14:val="none"/>
+        </w:rPr>
+        <w:t xml:space="preserve">Things that are important to say: </w:t>
+      </w:r>
+    </w:p>
+    <w:p>
+      <w:pPr>
+        <w:pStyle w:val="ListParagraph"/>
+        <w:numPr>
+          <w:ilvl w:val="1"/>
+          <w:numId w:val="40"/>
+        </w:numPr>
+        <w:rPr>
+          <w:rFonts w:ascii="Times New Roman" w:eastAsia="Times New Roman" w:hAnsi="Times New Roman" w:cs="Times New Roman"/>
+          <w:b/>
+          <w:bCs/>
+        </w:rPr>
+      </w:pPr>
+      <w:r>
+        <w:rPr>
+          <w:rFonts w:ascii="Times New Roman" w:eastAsia="Times New Roman" w:hAnsi="Times New Roman" w:cs="Times New Roman"/>
+          <w:kern w:val="0"/>
+          <w:lang w:val="en-US"/>
+          <w14:ligatures w14:val="none"/>
+        </w:rPr>
+        <w:t xml:space="preserve">Uses Gallup We gather information from the World Poll from over 140 countries every year. </w:t>
+      </w:r>
+    </w:p>
+    <w:p>
+      <w:pPr>
+        <w:pStyle w:val="ListParagraph"/>
+        <w:numPr>
+          <w:ilvl w:val="1"/>
+          <w:numId w:val="40"/>
+        </w:numPr>
+        <w:rPr>
+          <w:rFonts w:ascii="Times New Roman" w:eastAsia="Times New Roman" w:hAnsi="Times New Roman" w:cs="Times New Roman"/>
+          <w:b/>
+          <w:bCs/>
+        </w:rPr>
+      </w:pPr>
+      <w:r>
+        <w:rPr>
+          <w:rFonts w:ascii="Times New Roman" w:eastAsia="Times New Roman" w:hAnsi="Times New Roman" w:cs="Times New Roman"/>
+          <w:kern w:val="0"/>
+          <w:lang w:val="en-US"/>
+          <w14:ligatures w14:val="none"/>
+        </w:rPr>
+        <w:t xml:space="preserve">The </w:t>
+      </w:r>
+      <w:proofErr w:type="spellStart"/>
+      <w:r>
+        <w:rPr>
+          <w:rFonts w:ascii="Times New Roman" w:eastAsia="Times New Roman" w:hAnsi="Times New Roman" w:cs="Times New Roman"/>
+          <w:kern w:val="0"/>
+          <w:lang w:val="en-US"/>
+          <w14:ligatures w14:val="none"/>
+        </w:rPr>
+        <w:t>Cantril</w:t>
+      </w:r>
+      <w:proofErr w:type="spellEnd"/>
+      <w:r>
+        <w:rPr>
+          <w:rFonts w:ascii="Times New Roman" w:eastAsia="Times New Roman" w:hAnsi="Times New Roman" w:cs="Times New Roman"/>
+          <w:kern w:val="0"/>
+          <w:lang w:val="en-US"/>
+          <w14:ligatures w14:val="none"/>
+        </w:rPr>
+        <w:t xml:space="preserve"> ladder, which goes from 0 to 10, is a way to find out how people feel about their life. </w:t>
+      </w:r>
+    </w:p>
+    <w:p>
+      <w:pPr>
+        <w:pStyle w:val="ListParagraph"/>
+        <w:numPr>
+          <w:ilvl w:val="1"/>
+          <w:numId w:val="40"/>
+        </w:numPr>
+        <w:rPr>
+          <w:rFonts w:ascii="Times New Roman" w:eastAsia="Times New Roman" w:hAnsi="Times New Roman" w:cs="Times New Roman"/>
+          <w:b/>
+          <w:bCs/>
+        </w:rPr>
+      </w:pPr>
+      <w:r>
+        <w:rPr>
+          <w:rFonts w:ascii="Times New Roman" w:eastAsia="Times New Roman" w:hAnsi="Times New Roman" w:cs="Times New Roman"/>
+          <w:kern w:val="0"/>
+          <w:lang w:val="en-US"/>
+          <w14:ligatures w14:val="none"/>
+        </w:rPr>
+        <w:t xml:space="preserve">It demonstrates that countries with higher revenues tend to have higher average life ratings. The same is true for social assistance, freedom, corruption, and philanthropy. </w:t>
+      </w:r>
+    </w:p>
+    <w:p>
+      <w:pPr>
+        <w:pStyle w:val="ListParagraph"/>
+        <w:numPr>
+          <w:ilvl w:val="1"/>
+          <w:numId w:val="40"/>
+        </w:numPr>
+        <w:rPr>
+          <w:rFonts w:ascii="Times New Roman" w:eastAsia="Times New Roman" w:hAnsi="Times New Roman" w:cs="Times New Roman"/>
+          <w:b/>
+          <w:bCs/>
+        </w:rPr>
+      </w:pPr>
+      <w:r>
+        <w:rPr>
+          <w:rFonts w:ascii="Times New Roman" w:eastAsia="Times New Roman" w:hAnsi="Times New Roman" w:cs="Times New Roman"/>
+          <w:kern w:val="0"/>
+          <w:lang w:val="en-US"/>
+          <w14:ligatures w14:val="none"/>
+        </w:rPr>
+        <w:t>O</w:t>
+      </w:r>
+      <w:r>
+        <w:rPr>
+          <w:rFonts w:ascii="Times New Roman" w:eastAsia="Times New Roman" w:hAnsi="Times New Roman" w:cs="Times New Roman"/>
+          <w:kern w:val="0"/>
+          <w:lang w:val="en-US"/>
+          <w14:ligatures w14:val="none"/>
+        </w:rPr>
+        <w:t xml:space="preserve">ur dataset, which comprises 146 countries, </w:t>
+      </w:r>
+      <w:proofErr w:type="gramStart"/>
+      <w:r>
+        <w:rPr>
+          <w:rFonts w:ascii="Times New Roman" w:eastAsia="Times New Roman" w:hAnsi="Times New Roman" w:cs="Times New Roman"/>
+          <w:kern w:val="0"/>
+          <w:lang w:val="en-US"/>
+          <w14:ligatures w14:val="none"/>
+        </w:rPr>
+        <w:t>a happiness</w:t>
+      </w:r>
+      <w:proofErr w:type="gramEnd"/>
+      <w:r>
+        <w:rPr>
+          <w:rFonts w:ascii="Times New Roman" w:eastAsia="Times New Roman" w:hAnsi="Times New Roman" w:cs="Times New Roman"/>
+          <w:kern w:val="0"/>
+          <w:lang w:val="en-US"/>
+          <w14:ligatures w14:val="none"/>
+        </w:rPr>
+        <w:t xml:space="preserve"> score from 0 to 10, and a variable for income groups. </w:t>
+      </w:r>
+    </w:p>
+    <w:p>
+      <w:pPr>
+        <w:ind w:left="720" w:firstLine="720"/>
+        <w:rPr>
+          <w:rFonts w:ascii="Times New Roman" w:eastAsia="Times New Roman" w:hAnsi="Times New Roman" w:cs="Times New Roman"/>
+          <w:kern w:val="0"/>
+          <w:lang w:val="en-US"/>
+          <w14:ligatures w14:val="none"/>
+        </w:rPr>
+      </w:pPr>
+      <w:r>
+        <w:rPr>
+          <w:rFonts w:ascii="Times New Roman" w:eastAsia="Times New Roman" w:hAnsi="Times New Roman" w:cs="Times New Roman"/>
+          <w:kern w:val="0"/>
+          <w:lang w:val="en-US"/>
+          <w14:ligatures w14:val="none"/>
+        </w:rPr>
+        <w:t>Paper 2: Income and Happiness in Different Countries (Our World in Data)</w:t>
+      </w:r>
+    </w:p>
+    <w:p>
+      <w:pPr>
+        <w:pStyle w:val="ListParagraph"/>
+        <w:numPr>
+          <w:ilvl w:val="0"/>
+          <w:numId w:val="41"/>
+        </w:numPr>
+        <w:rPr>
+          <w:rFonts w:ascii="Times New Roman" w:eastAsia="Times New Roman" w:hAnsi="Times New Roman" w:cs="Times New Roman"/>
+          <w:b/>
+          <w:bCs/>
+        </w:rPr>
+      </w:pPr>
+      <w:r>
+        <w:rPr>
+          <w:rFonts w:ascii="Times New Roman" w:eastAsia="Times New Roman" w:hAnsi="Times New Roman" w:cs="Times New Roman"/>
+          <w:kern w:val="0"/>
+          <w:lang w:val="en-US"/>
+          <w14:ligatures w14:val="none"/>
+        </w:rPr>
+        <w:t xml:space="preserve">Use Ortiz-Ospina and Roser (2017) from Our World in Data. </w:t>
+      </w:r>
+    </w:p>
+    <w:p>
+      <w:pPr>
+        <w:pStyle w:val="ListParagraph"/>
+        <w:numPr>
+          <w:ilvl w:val="0"/>
+          <w:numId w:val="41"/>
+        </w:numPr>
+        <w:rPr>
+          <w:rFonts w:ascii="Times New Roman" w:eastAsia="Times New Roman" w:hAnsi="Times New Roman" w:cs="Times New Roman"/>
+          <w:b/>
+          <w:bCs/>
+        </w:rPr>
+      </w:pPr>
+      <w:r>
+        <w:rPr>
+          <w:rFonts w:ascii="Times New Roman" w:eastAsia="Times New Roman" w:hAnsi="Times New Roman" w:cs="Times New Roman"/>
+          <w:kern w:val="0"/>
+          <w:lang w:val="en-US"/>
+          <w14:ligatures w14:val="none"/>
+        </w:rPr>
+        <w:t xml:space="preserve">Main points: </w:t>
+      </w:r>
+    </w:p>
+    <w:p>
+      <w:pPr>
+        <w:pStyle w:val="ListParagraph"/>
+        <w:numPr>
+          <w:ilvl w:val="1"/>
+          <w:numId w:val="41"/>
+        </w:numPr>
+        <w:rPr>
+          <w:rFonts w:ascii="Times New Roman" w:eastAsia="Times New Roman" w:hAnsi="Times New Roman" w:cs="Times New Roman"/>
+          <w:b/>
+          <w:bCs/>
+        </w:rPr>
+      </w:pPr>
+      <w:r>
+        <w:rPr>
+          <w:rFonts w:ascii="Times New Roman" w:eastAsia="Times New Roman" w:hAnsi="Times New Roman" w:cs="Times New Roman"/>
+          <w:kern w:val="0"/>
+          <w:lang w:val="en-US"/>
+          <w14:ligatures w14:val="none"/>
+        </w:rPr>
+        <w:t xml:space="preserve">Life satisfaction varies a lot from country to country, and these differences are mostly due to how much money each person has. </w:t>
+      </w:r>
+    </w:p>
+    <w:p>
+      <w:pPr>
+        <w:pStyle w:val="ListParagraph"/>
+        <w:numPr>
+          <w:ilvl w:val="1"/>
+          <w:numId w:val="41"/>
+        </w:numPr>
+        <w:rPr>
+          <w:rFonts w:ascii="Times New Roman" w:eastAsia="Times New Roman" w:hAnsi="Times New Roman" w:cs="Times New Roman"/>
+          <w:b/>
+          <w:bCs/>
+        </w:rPr>
+      </w:pPr>
+      <w:r>
+        <w:rPr>
+          <w:rFonts w:ascii="Times New Roman" w:eastAsia="Times New Roman" w:hAnsi="Times New Roman" w:cs="Times New Roman"/>
+          <w:kern w:val="0"/>
+          <w:lang w:val="en-US"/>
+          <w14:ligatures w14:val="none"/>
+        </w:rPr>
+        <w:t xml:space="preserve">But they also say that income isn't the only thing that makes countries different; health, education, and social relationships are also important. </w:t>
+      </w:r>
+    </w:p>
+    <w:p>
+      <w:pPr>
+        <w:pStyle w:val="ListParagraph"/>
+        <w:numPr>
+          <w:ilvl w:val="0"/>
+          <w:numId w:val="43"/>
+        </w:numPr>
+        <w:rPr>
+          <w:rFonts w:ascii="Times New Roman" w:eastAsia="Times New Roman" w:hAnsi="Times New Roman" w:cs="Times New Roman"/>
+          <w:b/>
+          <w:bCs/>
+        </w:rPr>
+      </w:pPr>
+      <w:r>
+        <w:rPr>
+          <w:rFonts w:ascii="Times New Roman" w:eastAsia="Times New Roman" w:hAnsi="Times New Roman" w:cs="Times New Roman"/>
+          <w:kern w:val="0"/>
+          <w:lang w:val="en-US"/>
+          <w14:ligatures w14:val="none"/>
+        </w:rPr>
+        <w:t xml:space="preserve">You can say that your work is similar in spirit, but instead of looking at GDP over time, you look at how happy individuals are on average at different income levels (poor, lower-middle, upper-middle, and high). </w:t>
+      </w:r>
+    </w:p>
+    <w:p>
+      <w:pPr>
+        <w:ind w:left="1440"/>
+        <w:rPr>
+          <w:rFonts w:ascii="Times New Roman" w:eastAsia="Times New Roman" w:hAnsi="Times New Roman" w:cs="Times New Roman"/>
+          <w:b/>
+          <w:bCs/>
+        </w:rPr>
+      </w:pPr>
+      <w:r>
+        <w:rPr>
+          <w:rFonts w:ascii="Times New Roman" w:eastAsia="Times New Roman" w:hAnsi="Times New Roman" w:cs="Times New Roman"/>
+          <w:kern w:val="0"/>
+          <w:lang w:val="en-US"/>
+          <w14:ligatures w14:val="none"/>
+        </w:rPr>
+        <w:t xml:space="preserve">Paper 3 – Income and subjective well-being (Easterlin against Kahneman &amp; Deaton) </w:t>
+      </w:r>
+      <w:r>
+        <w:rPr>
+          <w:rFonts w:ascii="Times New Roman" w:eastAsia="Times New Roman" w:hAnsi="Times New Roman" w:cs="Times New Roman"/>
+          <w:kern w:val="0"/>
+          <w:lang w:val="en-US"/>
+          <w14:ligatures w14:val="none"/>
+        </w:rPr>
+        <w:br/>
+        <w:t xml:space="preserve">You can call these two a "pair": </w:t>
+      </w:r>
+    </w:p>
+    <w:p>
+      <w:pPr>
+        <w:pStyle w:val="ListParagraph"/>
+        <w:numPr>
+          <w:ilvl w:val="0"/>
+          <w:numId w:val="43"/>
+        </w:numPr>
+        <w:rPr>
+          <w:rFonts w:ascii="Times New Roman" w:eastAsia="Times New Roman" w:hAnsi="Times New Roman" w:cs="Times New Roman"/>
+          <w:b/>
+          <w:bCs/>
+        </w:rPr>
+      </w:pPr>
+      <w:r>
+        <w:rPr>
+          <w:rFonts w:ascii="Times New Roman" w:eastAsia="Times New Roman" w:hAnsi="Times New Roman" w:cs="Times New Roman"/>
+          <w:kern w:val="0"/>
+          <w:lang w:val="en-US"/>
+          <w14:ligatures w14:val="none"/>
+        </w:rPr>
+        <w:t xml:space="preserve">Kahneman &amp; Deaton (2010) – “High income improves life evaluation but does not influence emotional well-being” </w:t>
+      </w:r>
+    </w:p>
+    <w:p>
+      <w:pPr>
+        <w:pStyle w:val="ListParagraph"/>
+        <w:numPr>
+          <w:ilvl w:val="1"/>
+          <w:numId w:val="43"/>
+        </w:numPr>
+        <w:rPr>
+          <w:rFonts w:ascii="Times New Roman" w:eastAsia="Times New Roman" w:hAnsi="Times New Roman" w:cs="Times New Roman"/>
+          <w:b/>
+          <w:bCs/>
+        </w:rPr>
+      </w:pPr>
+      <w:r>
+        <w:rPr>
+          <w:rFonts w:ascii="Times New Roman" w:eastAsia="Times New Roman" w:hAnsi="Times New Roman" w:cs="Times New Roman"/>
+          <w:kern w:val="0"/>
+          <w:lang w:val="en-US"/>
+          <w14:ligatures w14:val="none"/>
+        </w:rPr>
+        <w:t xml:space="preserve">Looking at almost 450,000 US survey answers. </w:t>
+      </w:r>
+    </w:p>
+    <w:p>
+      <w:pPr>
+        <w:pStyle w:val="ListParagraph"/>
+        <w:numPr>
+          <w:ilvl w:val="1"/>
+          <w:numId w:val="43"/>
+        </w:numPr>
+        <w:rPr>
+          <w:rFonts w:ascii="Times New Roman" w:eastAsia="Times New Roman" w:hAnsi="Times New Roman" w:cs="Times New Roman"/>
+          <w:b/>
+          <w:bCs/>
+        </w:rPr>
+      </w:pPr>
+      <w:r>
+        <w:rPr>
+          <w:rFonts w:ascii="Times New Roman" w:eastAsia="Times New Roman" w:hAnsi="Times New Roman" w:cs="Times New Roman"/>
+          <w:kern w:val="0"/>
+          <w:lang w:val="en-US"/>
+          <w14:ligatures w14:val="none"/>
+        </w:rPr>
+        <w:lastRenderedPageBreak/>
+        <w:t xml:space="preserve">Finds that life assessment goes up with income, but everyday emotional well-being stays the same after a certain income level is reached. </w:t>
+      </w:r>
+    </w:p>
+    <w:p>
+      <w:pPr>
+        <w:pStyle w:val="ListParagraph"/>
+        <w:numPr>
+          <w:ilvl w:val="1"/>
+          <w:numId w:val="43"/>
+        </w:numPr>
+        <w:rPr>
+          <w:rFonts w:ascii="Times New Roman" w:eastAsia="Times New Roman" w:hAnsi="Times New Roman" w:cs="Times New Roman"/>
+          <w:b/>
+          <w:bCs/>
+        </w:rPr>
+      </w:pPr>
+      <w:r>
+        <w:rPr>
+          <w:rFonts w:ascii="Times New Roman" w:eastAsia="Times New Roman" w:hAnsi="Times New Roman" w:cs="Times New Roman"/>
+          <w:kern w:val="0"/>
+          <w:lang w:val="en-US"/>
+          <w14:ligatures w14:val="none"/>
+        </w:rPr>
+        <w:t xml:space="preserve">Shows that "money buys life satisfaction, but not happiness in and of itself" when it comes to emotions. </w:t>
+      </w:r>
+    </w:p>
+    <w:p>
+      <w:pPr>
+        <w:pStyle w:val="ListParagraph"/>
+        <w:numPr>
+          <w:ilvl w:val="0"/>
+          <w:numId w:val="43"/>
+        </w:numPr>
+        <w:rPr>
+          <w:rFonts w:ascii="Times New Roman" w:eastAsia="Times New Roman" w:hAnsi="Times New Roman" w:cs="Times New Roman"/>
+          <w:b/>
+          <w:bCs/>
+        </w:rPr>
+      </w:pPr>
+      <w:r>
+        <w:rPr>
+          <w:rFonts w:ascii="Times New Roman" w:eastAsia="Times New Roman" w:hAnsi="Times New Roman" w:cs="Times New Roman"/>
+          <w:kern w:val="0"/>
+          <w:lang w:val="en-US"/>
+          <w14:ligatures w14:val="none"/>
+        </w:rPr>
+        <w:t xml:space="preserve">Easterlin (2010, 2020) – the happiness–income paradox </w:t>
+      </w:r>
+    </w:p>
+    <w:p>
+      <w:pPr>
+        <w:pStyle w:val="ListParagraph"/>
+        <w:numPr>
+          <w:ilvl w:val="1"/>
+          <w:numId w:val="43"/>
+        </w:numPr>
+        <w:rPr>
+          <w:rFonts w:ascii="Times New Roman" w:eastAsia="Times New Roman" w:hAnsi="Times New Roman" w:cs="Times New Roman"/>
+          <w:b/>
+          <w:bCs/>
+        </w:rPr>
+      </w:pPr>
+      <w:r>
+        <w:rPr>
+          <w:rFonts w:ascii="Times New Roman" w:eastAsia="Times New Roman" w:hAnsi="Times New Roman" w:cs="Times New Roman"/>
+          <w:kern w:val="0"/>
+          <w:lang w:val="en-US"/>
+          <w14:ligatures w14:val="none"/>
+        </w:rPr>
+        <w:t xml:space="preserve">Says that people and countries that have a lot of money are happier in a certain year, </w:t>
+      </w:r>
+    </w:p>
+    <w:p>
+      <w:pPr>
+        <w:pStyle w:val="ListParagraph"/>
+        <w:numPr>
+          <w:ilvl w:val="1"/>
+          <w:numId w:val="43"/>
+        </w:numPr>
+        <w:rPr>
+          <w:rFonts w:ascii="Times New Roman" w:eastAsia="Times New Roman" w:hAnsi="Times New Roman" w:cs="Times New Roman"/>
+          <w:b/>
+          <w:bCs/>
+        </w:rPr>
+      </w:pPr>
+      <w:r>
+        <w:rPr>
+          <w:rFonts w:ascii="Times New Roman" w:eastAsia="Times New Roman" w:hAnsi="Times New Roman" w:cs="Times New Roman"/>
+          <w:kern w:val="0"/>
+          <w:lang w:val="en-US"/>
+          <w14:ligatures w14:val="none"/>
+        </w:rPr>
+        <w:t xml:space="preserve">But over time, getting richer doesn't always make you happier (the Easterlin paradox). </w:t>
+      </w:r>
+    </w:p>
+    <w:p>
+      <w:pPr>
+        <w:pStyle w:val="ListParagraph"/>
+        <w:numPr>
+          <w:ilvl w:val="1"/>
+          <w:numId w:val="43"/>
+        </w:numPr>
+        <w:rPr>
+          <w:rFonts w:ascii="Times New Roman" w:eastAsia="Times New Roman" w:hAnsi="Times New Roman" w:cs="Times New Roman"/>
+          <w:b/>
+          <w:bCs/>
+        </w:rPr>
+      </w:pPr>
+      <w:r>
+        <w:rPr>
+          <w:rFonts w:ascii="Times New Roman" w:eastAsia="Times New Roman" w:hAnsi="Times New Roman" w:cs="Times New Roman"/>
+          <w:kern w:val="0"/>
+          <w:lang w:val="en-US"/>
+          <w14:ligatures w14:val="none"/>
+        </w:rPr>
+        <w:t xml:space="preserve">It stresses adaptation and social comparison as ways to do things. </w:t>
       </w:r>
     </w:p>
     <w:p>
@@ -2326,6 +3521,250 @@
     </w:p>
     <w:p>
       <w:pPr>
+        <w:pStyle w:val="ListParagraph"/>
+        <w:numPr>
+          <w:ilvl w:val="0"/>
+          <w:numId w:val="44"/>
+        </w:numPr>
+        <w:rPr>
+          <w:rFonts w:ascii="Times New Roman" w:eastAsia="Times New Roman" w:hAnsi="Times New Roman" w:cs="Times New Roman"/>
+          <w:kern w:val="0"/>
+          <w:lang w:val="en-US"/>
+          <w14:ligatures w14:val="none"/>
+        </w:rPr>
+      </w:pPr>
+      <w:r>
+        <w:rPr>
+          <w:rFonts w:ascii="Times New Roman" w:eastAsia="Times New Roman" w:hAnsi="Times New Roman" w:cs="Times New Roman"/>
+          <w:kern w:val="0"/>
+          <w:lang w:val="en-US"/>
+          <w14:ligatures w14:val="none"/>
+        </w:rPr>
+        <w:t xml:space="preserve">Current research demonstrates significant cross-sectional relationships between income and life satisfaction, particularly evident in the World Happiness Report and Our World in Data. </w:t>
+      </w:r>
+    </w:p>
+    <w:p>
+      <w:pPr>
+        <w:pStyle w:val="ListParagraph"/>
+        <w:numPr>
+          <w:ilvl w:val="0"/>
+          <w:numId w:val="44"/>
+        </w:numPr>
+        <w:rPr>
+          <w:rFonts w:ascii="Times New Roman" w:eastAsia="Times New Roman" w:hAnsi="Times New Roman" w:cs="Times New Roman"/>
+          <w:kern w:val="0"/>
+          <w:lang w:val="en-US"/>
+          <w14:ligatures w14:val="none"/>
+        </w:rPr>
+      </w:pPr>
+      <w:r>
+        <w:rPr>
+          <w:rFonts w:ascii="Times New Roman" w:eastAsia="Times New Roman" w:hAnsi="Times New Roman" w:cs="Times New Roman"/>
+          <w:kern w:val="0"/>
+          <w:lang w:val="en-US"/>
+          <w14:ligatures w14:val="none"/>
+        </w:rPr>
+        <w:t xml:space="preserve">The Easterlin paradox and similar studies demonstrate that the relationship evolves with time; continuous economic accumulation does not inherently result in increased happiness. </w:t>
+      </w:r>
+    </w:p>
+    <w:p>
+      <w:pPr>
+        <w:pStyle w:val="ListParagraph"/>
+        <w:numPr>
+          <w:ilvl w:val="0"/>
+          <w:numId w:val="44"/>
+        </w:numPr>
+        <w:rPr>
+          <w:rFonts w:ascii="Times New Roman" w:eastAsia="Times New Roman" w:hAnsi="Times New Roman" w:cs="Times New Roman"/>
+          <w:kern w:val="0"/>
+          <w:lang w:val="en-US"/>
+          <w14:ligatures w14:val="none"/>
+        </w:rPr>
+      </w:pPr>
+      <w:r>
+        <w:rPr>
+          <w:rFonts w:ascii="Times New Roman" w:eastAsia="Times New Roman" w:hAnsi="Times New Roman" w:cs="Times New Roman"/>
+          <w:kern w:val="0"/>
+          <w:lang w:val="en-US"/>
+          <w14:ligatures w14:val="none"/>
+        </w:rPr>
+        <w:t xml:space="preserve">A lot of studies </w:t>
+      </w:r>
+      <w:proofErr w:type="spellStart"/>
+      <w:r>
+        <w:rPr>
+          <w:rFonts w:ascii="Times New Roman" w:eastAsia="Times New Roman" w:hAnsi="Times New Roman" w:cs="Times New Roman"/>
+          <w:kern w:val="0"/>
+          <w:lang w:val="en-US"/>
+          <w14:ligatures w14:val="none"/>
+        </w:rPr>
+        <w:t>utilise</w:t>
+      </w:r>
+      <w:proofErr w:type="spellEnd"/>
+      <w:r>
+        <w:rPr>
+          <w:rFonts w:ascii="Times New Roman" w:eastAsia="Times New Roman" w:hAnsi="Times New Roman" w:cs="Times New Roman"/>
+          <w:kern w:val="0"/>
+          <w:lang w:val="en-US"/>
+          <w14:ligatures w14:val="none"/>
+        </w:rPr>
+        <w:t xml:space="preserve"> continuous GDP per capita, but your project looks at four income groups and the average satisfaction between them in a recent cross-section of 146 nations using data from 2022. </w:t>
+      </w:r>
+    </w:p>
+    <w:p>
+      <w:pPr>
+        <w:pStyle w:val="ListParagraph"/>
+        <w:numPr>
+          <w:ilvl w:val="0"/>
+          <w:numId w:val="44"/>
+        </w:numPr>
+        <w:rPr>
+          <w:rFonts w:ascii="Times New Roman" w:eastAsia="Times New Roman" w:hAnsi="Times New Roman" w:cs="Times New Roman"/>
+          <w:kern w:val="0"/>
+          <w:lang w:val="en-US"/>
+          <w14:ligatures w14:val="none"/>
+        </w:rPr>
+      </w:pPr>
+      <w:r>
+        <w:rPr>
+          <w:rFonts w:ascii="Times New Roman" w:eastAsia="Times New Roman" w:hAnsi="Times New Roman" w:cs="Times New Roman"/>
+          <w:kern w:val="0"/>
+          <w:lang w:val="en-US"/>
+          <w14:ligatures w14:val="none"/>
+        </w:rPr>
+        <w:t xml:space="preserve">Your RQ is interesting because of its: </w:t>
+      </w:r>
+    </w:p>
+    <w:p>
+      <w:pPr>
+        <w:pStyle w:val="ListParagraph"/>
+        <w:numPr>
+          <w:ilvl w:val="1"/>
+          <w:numId w:val="44"/>
+        </w:numPr>
+        <w:rPr>
+          <w:rFonts w:ascii="Times New Roman" w:eastAsia="Times New Roman" w:hAnsi="Times New Roman" w:cs="Times New Roman"/>
+          <w:kern w:val="0"/>
+          <w:lang w:val="en-US"/>
+          <w14:ligatures w14:val="none"/>
+        </w:rPr>
+      </w:pPr>
+      <w:r>
+        <w:rPr>
+          <w:rFonts w:ascii="Times New Roman" w:eastAsia="Times New Roman" w:hAnsi="Times New Roman" w:cs="Times New Roman"/>
+          <w:kern w:val="0"/>
+          <w:lang w:val="en-US"/>
+          <w14:ligatures w14:val="none"/>
+        </w:rPr>
+        <w:t>checks to see if your data really exhibits the expected gradient (high-income &gt; upper-middle &gt; lower-middle &gt; poor</w:t>
+      </w:r>
+      <w:proofErr w:type="gramStart"/>
+      <w:r>
+        <w:rPr>
+          <w:rFonts w:ascii="Times New Roman" w:eastAsia="Times New Roman" w:hAnsi="Times New Roman" w:cs="Times New Roman"/>
+          <w:kern w:val="0"/>
+          <w:lang w:val="en-US"/>
+          <w14:ligatures w14:val="none"/>
+        </w:rPr>
+        <w:t>);</w:t>
+      </w:r>
+      <w:proofErr w:type="gramEnd"/>
+      <w:r>
+        <w:rPr>
+          <w:rFonts w:ascii="Times New Roman" w:eastAsia="Times New Roman" w:hAnsi="Times New Roman" w:cs="Times New Roman"/>
+          <w:kern w:val="0"/>
+          <w:lang w:val="en-US"/>
+          <w14:ligatures w14:val="none"/>
+        </w:rPr>
+        <w:t xml:space="preserve"> </w:t>
+      </w:r>
+    </w:p>
+    <w:p>
+      <w:pPr>
+        <w:pStyle w:val="ListParagraph"/>
+        <w:numPr>
+          <w:ilvl w:val="1"/>
+          <w:numId w:val="44"/>
+        </w:numPr>
+        <w:rPr>
+          <w:rFonts w:ascii="Times New Roman" w:eastAsia="Times New Roman" w:hAnsi="Times New Roman" w:cs="Times New Roman"/>
+          <w:kern w:val="0"/>
+          <w:lang w:val="en-US"/>
+          <w14:ligatures w14:val="none"/>
+        </w:rPr>
+      </w:pPr>
+      <w:r>
+        <w:rPr>
+          <w:rFonts w:ascii="Times New Roman" w:eastAsia="Times New Roman" w:hAnsi="Times New Roman" w:cs="Times New Roman"/>
+          <w:kern w:val="0"/>
+          <w:lang w:val="en-US"/>
+          <w14:ligatures w14:val="none"/>
+        </w:rPr>
+        <w:t xml:space="preserve">can show where there are still big differences between income groups. This could enable future studies </w:t>
+      </w:r>
+      <w:proofErr w:type="gramStart"/>
+      <w:r>
+        <w:rPr>
+          <w:rFonts w:ascii="Times New Roman" w:eastAsia="Times New Roman" w:hAnsi="Times New Roman" w:cs="Times New Roman"/>
+          <w:kern w:val="0"/>
+          <w:lang w:val="en-US"/>
+          <w14:ligatures w14:val="none"/>
+        </w:rPr>
+        <w:t>find</w:t>
+      </w:r>
+      <w:proofErr w:type="gramEnd"/>
+      <w:r>
+        <w:rPr>
+          <w:rFonts w:ascii="Times New Roman" w:eastAsia="Times New Roman" w:hAnsi="Times New Roman" w:cs="Times New Roman"/>
+          <w:kern w:val="0"/>
+          <w:lang w:val="en-US"/>
+          <w14:ligatures w14:val="none"/>
+        </w:rPr>
+        <w:t xml:space="preserve"> out where changes in policy or other factors that aren't related to income might be important.</w:t>
+      </w:r>
+    </w:p>
+    <w:p>
+      <w:pPr>
+        <w:pStyle w:val="ListParagraph"/>
+        <w:ind w:left="2160"/>
+        <w:rPr>
+          <w:rFonts w:ascii="Times New Roman" w:eastAsia="Times New Roman" w:hAnsi="Times New Roman" w:cs="Times New Roman"/>
+          <w:kern w:val="0"/>
+          <w:lang w:val="en-US"/>
+          <w14:ligatures w14:val="none"/>
+        </w:rPr>
+      </w:pPr>
+    </w:p>
+    <w:p>
+      <w:pPr>
+        <w:ind w:left="720"/>
+        <w:rPr>
+          <w:rFonts w:ascii="Times New Roman" w:eastAsia="Times New Roman" w:hAnsi="Times New Roman" w:cs="Times New Roman"/>
+          <w:kern w:val="0"/>
+          <w:lang w:val="en-US"/>
+          <w14:ligatures w14:val="none"/>
+        </w:rPr>
+      </w:pPr>
+      <w:r>
+        <w:rPr>
+          <w:rFonts w:ascii="Times New Roman" w:eastAsia="Times New Roman" w:hAnsi="Times New Roman" w:cs="Times New Roman"/>
+          <w:kern w:val="0"/>
+          <w14:ligatures w14:val="none"/>
+        </w:rPr>
+        <w:t>Ortiz-Ospina &amp; Roser, 2017; Kahneman &amp; Deaton, 2010; Easterlin, 2020</w:t>
+      </w:r>
+    </w:p>
+    <w:p>
+      <w:pPr>
+        <w:pStyle w:val="ListParagraph"/>
+        <w:ind w:left="1440"/>
+        <w:rPr>
+          <w:rFonts w:ascii="Times New Roman" w:eastAsia="Times New Roman" w:hAnsi="Times New Roman" w:cs="Times New Roman"/>
+        </w:rPr>
+      </w:pPr>
+    </w:p>
+    <w:p>
+      <w:pPr>
         <w:ind w:left="1440"/>
         <w:rPr>
           <w:rFonts w:ascii="Times New Roman" w:eastAsia="Times New Roman" w:hAnsi="Times New Roman" w:cs="Times New Roman"/>
@@ -2877,6 +4316,7 @@
         <w:rPr>
           <w:rFonts w:ascii="Times New Roman" w:eastAsia="Times New Roman" w:hAnsi="Times New Roman" w:cs="Times New Roman"/>
         </w:rPr>
+        <w:lastRenderedPageBreak/>
         <w:t>Additional information relating to understanding the data (optional)</w:t>
       </w:r>
       <w:r>
@@ -3078,7 +4518,6 @@
         <w:rPr>
           <w:rFonts w:ascii="Times New Roman" w:eastAsia="Times New Roman" w:hAnsi="Times New Roman" w:cs="Times New Roman"/>
         </w:rPr>
-        <w:lastRenderedPageBreak/>
         <w:t>Statistical test used to test the hypotheses and output</w:t>
       </w:r>
       <w:r>
@@ -4141,6 +5580,7 @@
         <w:rPr>
           <w:rFonts w:ascii="Times New Roman" w:eastAsia="Times New Roman" w:hAnsi="Times New Roman" w:cs="Times New Roman"/>
         </w:rPr>
+        <w:lastRenderedPageBreak/>
         <w:t xml:space="preserve">Appendices </w:t>
       </w:r>
     </w:p>
@@ -4377,8 +5817,8 @@
       </w:pPr>
     </w:p>
     <w:sectPr>
-      <w:footerReference w:type="even" r:id="rId8"/>
-      <w:footerReference w:type="default" r:id="rId9"/>
+      <w:footerReference w:type="even" r:id="rId7"/>
+      <w:footerReference w:type="default" r:id="rId8"/>
       <w:pgSz w:w="11906" w:h="16838"/>
       <w:pgMar w:top="1440" w:right="1440" w:bottom="1440" w:left="1440" w:header="708" w:footer="708" w:gutter="0"/>
       <w:cols w:space="708"/>
@@ -5045,6 +6485,119 @@
     </w:lvl>
   </w:abstractNum>
   <w:abstractNum w:abstractNumId="5" w15:restartNumberingAfterBreak="0">
+    <w:nsid w:val="095C3428"/>
+    <w:multiLevelType w:val="hybridMultilevel"/>
+    <w:tmpl w:val="51FEF1B0"/>
+    <w:lvl w:ilvl="0" w:tplc="04090001">
+      <w:start w:val="1"/>
+      <w:numFmt w:val="bullet"/>
+      <w:lvlText w:val=""/>
+      <w:lvlJc w:val="left"/>
+      <w:pPr>
+        <w:ind w:left="2160" w:hanging="360"/>
+      </w:pPr>
+      <w:rPr>
+        <w:rFonts w:ascii="Symbol" w:hAnsi="Symbol" w:hint="default"/>
+      </w:rPr>
+    </w:lvl>
+    <w:lvl w:ilvl="1" w:tplc="04090003">
+      <w:start w:val="1"/>
+      <w:numFmt w:val="bullet"/>
+      <w:lvlText w:val="o"/>
+      <w:lvlJc w:val="left"/>
+      <w:pPr>
+        <w:ind w:left="2880" w:hanging="360"/>
+      </w:pPr>
+      <w:rPr>
+        <w:rFonts w:ascii="Courier New" w:hAnsi="Courier New" w:cs="Courier New" w:hint="default"/>
+      </w:rPr>
+    </w:lvl>
+    <w:lvl w:ilvl="2" w:tplc="04090005" w:tentative="1">
+      <w:start w:val="1"/>
+      <w:numFmt w:val="bullet"/>
+      <w:lvlText w:val=""/>
+      <w:lvlJc w:val="left"/>
+      <w:pPr>
+        <w:ind w:left="3600" w:hanging="360"/>
+      </w:pPr>
+      <w:rPr>
+        <w:rFonts w:ascii="Wingdings" w:hAnsi="Wingdings" w:hint="default"/>
+      </w:rPr>
+    </w:lvl>
+    <w:lvl w:ilvl="3" w:tplc="04090001" w:tentative="1">
+      <w:start w:val="1"/>
+      <w:numFmt w:val="bullet"/>
+      <w:lvlText w:val=""/>
+      <w:lvlJc w:val="left"/>
+      <w:pPr>
+        <w:ind w:left="4320" w:hanging="360"/>
+      </w:pPr>
+      <w:rPr>
+        <w:rFonts w:ascii="Symbol" w:hAnsi="Symbol" w:hint="default"/>
+      </w:rPr>
+    </w:lvl>
+    <w:lvl w:ilvl="4" w:tplc="04090003" w:tentative="1">
+      <w:start w:val="1"/>
+      <w:numFmt w:val="bullet"/>
+      <w:lvlText w:val="o"/>
+      <w:lvlJc w:val="left"/>
+      <w:pPr>
+        <w:ind w:left="5040" w:hanging="360"/>
+      </w:pPr>
+      <w:rPr>
+        <w:rFonts w:ascii="Courier New" w:hAnsi="Courier New" w:cs="Courier New" w:hint="default"/>
+      </w:rPr>
+    </w:lvl>
+    <w:lvl w:ilvl="5" w:tplc="04090005" w:tentative="1">
+      <w:start w:val="1"/>
+      <w:numFmt w:val="bullet"/>
+      <w:lvlText w:val=""/>
+      <w:lvlJc w:val="left"/>
+      <w:pPr>
+        <w:ind w:left="5760" w:hanging="360"/>
+      </w:pPr>
+      <w:rPr>
+        <w:rFonts w:ascii="Wingdings" w:hAnsi="Wingdings" w:hint="default"/>
+      </w:rPr>
+    </w:lvl>
+    <w:lvl w:ilvl="6" w:tplc="04090001" w:tentative="1">
+      <w:start w:val="1"/>
+      <w:numFmt w:val="bullet"/>
+      <w:lvlText w:val=""/>
+      <w:lvlJc w:val="left"/>
+      <w:pPr>
+        <w:ind w:left="6480" w:hanging="360"/>
+      </w:pPr>
+      <w:rPr>
+        <w:rFonts w:ascii="Symbol" w:hAnsi="Symbol" w:hint="default"/>
+      </w:rPr>
+    </w:lvl>
+    <w:lvl w:ilvl="7" w:tplc="04090003" w:tentative="1">
+      <w:start w:val="1"/>
+      <w:numFmt w:val="bullet"/>
+      <w:lvlText w:val="o"/>
+      <w:lvlJc w:val="left"/>
+      <w:pPr>
+        <w:ind w:left="7200" w:hanging="360"/>
+      </w:pPr>
+      <w:rPr>
+        <w:rFonts w:ascii="Courier New" w:hAnsi="Courier New" w:cs="Courier New" w:hint="default"/>
+      </w:rPr>
+    </w:lvl>
+    <w:lvl w:ilvl="8" w:tplc="04090005" w:tentative="1">
+      <w:start w:val="1"/>
+      <w:numFmt w:val="bullet"/>
+      <w:lvlText w:val=""/>
+      <w:lvlJc w:val="left"/>
+      <w:pPr>
+        <w:ind w:left="7920" w:hanging="360"/>
+      </w:pPr>
+      <w:rPr>
+        <w:rFonts w:ascii="Wingdings" w:hAnsi="Wingdings" w:hint="default"/>
+      </w:rPr>
+    </w:lvl>
+  </w:abstractNum>
+  <w:abstractNum w:abstractNumId="6" w15:restartNumberingAfterBreak="0">
     <w:nsid w:val="09ED0321"/>
     <w:multiLevelType w:val="multilevel"/>
     <w:tmpl w:val="4DA4E65A"/>
@@ -5165,7 +6718,7 @@
       </w:rPr>
     </w:lvl>
   </w:abstractNum>
-  <w:abstractNum w:abstractNumId="6" w15:restartNumberingAfterBreak="0">
+  <w:abstractNum w:abstractNumId="7" w15:restartNumberingAfterBreak="0">
     <w:nsid w:val="0E890F98"/>
     <w:multiLevelType w:val="hybridMultilevel"/>
     <w:tmpl w:val="FFFFFFFF"/>
@@ -5278,7 +6831,120 @@
       </w:rPr>
     </w:lvl>
   </w:abstractNum>
-  <w:abstractNum w:abstractNumId="7" w15:restartNumberingAfterBreak="0">
+  <w:abstractNum w:abstractNumId="8" w15:restartNumberingAfterBreak="0">
+    <w:nsid w:val="11B04C89"/>
+    <w:multiLevelType w:val="hybridMultilevel"/>
+    <w:tmpl w:val="136C7D52"/>
+    <w:lvl w:ilvl="0" w:tplc="04090001">
+      <w:start w:val="1"/>
+      <w:numFmt w:val="bullet"/>
+      <w:lvlText w:val=""/>
+      <w:lvlJc w:val="left"/>
+      <w:pPr>
+        <w:ind w:left="1440" w:hanging="360"/>
+      </w:pPr>
+      <w:rPr>
+        <w:rFonts w:ascii="Symbol" w:hAnsi="Symbol" w:hint="default"/>
+      </w:rPr>
+    </w:lvl>
+    <w:lvl w:ilvl="1" w:tplc="04090003">
+      <w:start w:val="1"/>
+      <w:numFmt w:val="bullet"/>
+      <w:lvlText w:val="o"/>
+      <w:lvlJc w:val="left"/>
+      <w:pPr>
+        <w:ind w:left="2160" w:hanging="360"/>
+      </w:pPr>
+      <w:rPr>
+        <w:rFonts w:ascii="Courier New" w:hAnsi="Courier New" w:cs="Courier New" w:hint="default"/>
+      </w:rPr>
+    </w:lvl>
+    <w:lvl w:ilvl="2" w:tplc="04090005" w:tentative="1">
+      <w:start w:val="1"/>
+      <w:numFmt w:val="bullet"/>
+      <w:lvlText w:val=""/>
+      <w:lvlJc w:val="left"/>
+      <w:pPr>
+        <w:ind w:left="2880" w:hanging="360"/>
+      </w:pPr>
+      <w:rPr>
+        <w:rFonts w:ascii="Wingdings" w:hAnsi="Wingdings" w:hint="default"/>
+      </w:rPr>
+    </w:lvl>
+    <w:lvl w:ilvl="3" w:tplc="04090001" w:tentative="1">
+      <w:start w:val="1"/>
+      <w:numFmt w:val="bullet"/>
+      <w:lvlText w:val=""/>
+      <w:lvlJc w:val="left"/>
+      <w:pPr>
+        <w:ind w:left="3600" w:hanging="360"/>
+      </w:pPr>
+      <w:rPr>
+        <w:rFonts w:ascii="Symbol" w:hAnsi="Symbol" w:hint="default"/>
+      </w:rPr>
+    </w:lvl>
+    <w:lvl w:ilvl="4" w:tplc="04090003" w:tentative="1">
+      <w:start w:val="1"/>
+      <w:numFmt w:val="bullet"/>
+      <w:lvlText w:val="o"/>
+      <w:lvlJc w:val="left"/>
+      <w:pPr>
+        <w:ind w:left="4320" w:hanging="360"/>
+      </w:pPr>
+      <w:rPr>
+        <w:rFonts w:ascii="Courier New" w:hAnsi="Courier New" w:cs="Courier New" w:hint="default"/>
+      </w:rPr>
+    </w:lvl>
+    <w:lvl w:ilvl="5" w:tplc="04090005" w:tentative="1">
+      <w:start w:val="1"/>
+      <w:numFmt w:val="bullet"/>
+      <w:lvlText w:val=""/>
+      <w:lvlJc w:val="left"/>
+      <w:pPr>
+        <w:ind w:left="5040" w:hanging="360"/>
+      </w:pPr>
+      <w:rPr>
+        <w:rFonts w:ascii="Wingdings" w:hAnsi="Wingdings" w:hint="default"/>
+      </w:rPr>
+    </w:lvl>
+    <w:lvl w:ilvl="6" w:tplc="04090001" w:tentative="1">
+      <w:start w:val="1"/>
+      <w:numFmt w:val="bullet"/>
+      <w:lvlText w:val=""/>
+      <w:lvlJc w:val="left"/>
+      <w:pPr>
+        <w:ind w:left="5760" w:hanging="360"/>
+      </w:pPr>
+      <w:rPr>
+        <w:rFonts w:ascii="Symbol" w:hAnsi="Symbol" w:hint="default"/>
+      </w:rPr>
+    </w:lvl>
+    <w:lvl w:ilvl="7" w:tplc="04090003" w:tentative="1">
+      <w:start w:val="1"/>
+      <w:numFmt w:val="bullet"/>
+      <w:lvlText w:val="o"/>
+      <w:lvlJc w:val="left"/>
+      <w:pPr>
+        <w:ind w:left="6480" w:hanging="360"/>
+      </w:pPr>
+      <w:rPr>
+        <w:rFonts w:ascii="Courier New" w:hAnsi="Courier New" w:cs="Courier New" w:hint="default"/>
+      </w:rPr>
+    </w:lvl>
+    <w:lvl w:ilvl="8" w:tplc="04090005" w:tentative="1">
+      <w:start w:val="1"/>
+      <w:numFmt w:val="bullet"/>
+      <w:lvlText w:val=""/>
+      <w:lvlJc w:val="left"/>
+      <w:pPr>
+        <w:ind w:left="7200" w:hanging="360"/>
+      </w:pPr>
+      <w:rPr>
+        <w:rFonts w:ascii="Wingdings" w:hAnsi="Wingdings" w:hint="default"/>
+      </w:rPr>
+    </w:lvl>
+  </w:abstractNum>
+  <w:abstractNum w:abstractNumId="9" w15:restartNumberingAfterBreak="0">
     <w:nsid w:val="126901FE"/>
     <w:multiLevelType w:val="multilevel"/>
     <w:tmpl w:val="0B3671C4"/>
@@ -5399,7 +7065,120 @@
       </w:rPr>
     </w:lvl>
   </w:abstractNum>
-  <w:abstractNum w:abstractNumId="8" w15:restartNumberingAfterBreak="0">
+  <w:abstractNum w:abstractNumId="10" w15:restartNumberingAfterBreak="0">
+    <w:nsid w:val="19EA6EFA"/>
+    <w:multiLevelType w:val="hybridMultilevel"/>
+    <w:tmpl w:val="F8824FA4"/>
+    <w:lvl w:ilvl="0" w:tplc="04090001">
+      <w:start w:val="1"/>
+      <w:numFmt w:val="bullet"/>
+      <w:lvlText w:val=""/>
+      <w:lvlJc w:val="left"/>
+      <w:pPr>
+        <w:ind w:left="2160" w:hanging="360"/>
+      </w:pPr>
+      <w:rPr>
+        <w:rFonts w:ascii="Symbol" w:hAnsi="Symbol" w:hint="default"/>
+      </w:rPr>
+    </w:lvl>
+    <w:lvl w:ilvl="1" w:tplc="04090003">
+      <w:start w:val="1"/>
+      <w:numFmt w:val="bullet"/>
+      <w:lvlText w:val="o"/>
+      <w:lvlJc w:val="left"/>
+      <w:pPr>
+        <w:ind w:left="2880" w:hanging="360"/>
+      </w:pPr>
+      <w:rPr>
+        <w:rFonts w:ascii="Courier New" w:hAnsi="Courier New" w:cs="Courier New" w:hint="default"/>
+      </w:rPr>
+    </w:lvl>
+    <w:lvl w:ilvl="2" w:tplc="04090005" w:tentative="1">
+      <w:start w:val="1"/>
+      <w:numFmt w:val="bullet"/>
+      <w:lvlText w:val=""/>
+      <w:lvlJc w:val="left"/>
+      <w:pPr>
+        <w:ind w:left="3600" w:hanging="360"/>
+      </w:pPr>
+      <w:rPr>
+        <w:rFonts w:ascii="Wingdings" w:hAnsi="Wingdings" w:hint="default"/>
+      </w:rPr>
+    </w:lvl>
+    <w:lvl w:ilvl="3" w:tplc="04090001" w:tentative="1">
+      <w:start w:val="1"/>
+      <w:numFmt w:val="bullet"/>
+      <w:lvlText w:val=""/>
+      <w:lvlJc w:val="left"/>
+      <w:pPr>
+        <w:ind w:left="4320" w:hanging="360"/>
+      </w:pPr>
+      <w:rPr>
+        <w:rFonts w:ascii="Symbol" w:hAnsi="Symbol" w:hint="default"/>
+      </w:rPr>
+    </w:lvl>
+    <w:lvl w:ilvl="4" w:tplc="04090003" w:tentative="1">
+      <w:start w:val="1"/>
+      <w:numFmt w:val="bullet"/>
+      <w:lvlText w:val="o"/>
+      <w:lvlJc w:val="left"/>
+      <w:pPr>
+        <w:ind w:left="5040" w:hanging="360"/>
+      </w:pPr>
+      <w:rPr>
+        <w:rFonts w:ascii="Courier New" w:hAnsi="Courier New" w:cs="Courier New" w:hint="default"/>
+      </w:rPr>
+    </w:lvl>
+    <w:lvl w:ilvl="5" w:tplc="04090005" w:tentative="1">
+      <w:start w:val="1"/>
+      <w:numFmt w:val="bullet"/>
+      <w:lvlText w:val=""/>
+      <w:lvlJc w:val="left"/>
+      <w:pPr>
+        <w:ind w:left="5760" w:hanging="360"/>
+      </w:pPr>
+      <w:rPr>
+        <w:rFonts w:ascii="Wingdings" w:hAnsi="Wingdings" w:hint="default"/>
+      </w:rPr>
+    </w:lvl>
+    <w:lvl w:ilvl="6" w:tplc="04090001" w:tentative="1">
+      <w:start w:val="1"/>
+      <w:numFmt w:val="bullet"/>
+      <w:lvlText w:val=""/>
+      <w:lvlJc w:val="left"/>
+      <w:pPr>
+        <w:ind w:left="6480" w:hanging="360"/>
+      </w:pPr>
+      <w:rPr>
+        <w:rFonts w:ascii="Symbol" w:hAnsi="Symbol" w:hint="default"/>
+      </w:rPr>
+    </w:lvl>
+    <w:lvl w:ilvl="7" w:tplc="04090003" w:tentative="1">
+      <w:start w:val="1"/>
+      <w:numFmt w:val="bullet"/>
+      <w:lvlText w:val="o"/>
+      <w:lvlJc w:val="left"/>
+      <w:pPr>
+        <w:ind w:left="7200" w:hanging="360"/>
+      </w:pPr>
+      <w:rPr>
+        <w:rFonts w:ascii="Courier New" w:hAnsi="Courier New" w:cs="Courier New" w:hint="default"/>
+      </w:rPr>
+    </w:lvl>
+    <w:lvl w:ilvl="8" w:tplc="04090005" w:tentative="1">
+      <w:start w:val="1"/>
+      <w:numFmt w:val="bullet"/>
+      <w:lvlText w:val=""/>
+      <w:lvlJc w:val="left"/>
+      <w:pPr>
+        <w:ind w:left="7920" w:hanging="360"/>
+      </w:pPr>
+      <w:rPr>
+        <w:rFonts w:ascii="Wingdings" w:hAnsi="Wingdings" w:hint="default"/>
+      </w:rPr>
+    </w:lvl>
+  </w:abstractNum>
+  <w:abstractNum w:abstractNumId="11" w15:restartNumberingAfterBreak="0">
     <w:nsid w:val="1B21B0F4"/>
     <w:multiLevelType w:val="hybridMultilevel"/>
     <w:tmpl w:val="72720076"/>
@@ -5512,7 +7291,7 @@
       </w:rPr>
     </w:lvl>
   </w:abstractNum>
-  <w:abstractNum w:abstractNumId="9" w15:restartNumberingAfterBreak="0">
+  <w:abstractNum w:abstractNumId="12" w15:restartNumberingAfterBreak="0">
     <w:nsid w:val="1C5D3AF2"/>
     <w:multiLevelType w:val="hybridMultilevel"/>
     <w:tmpl w:val="FFFFFFFF"/>
@@ -5625,7 +7404,7 @@
       </w:rPr>
     </w:lvl>
   </w:abstractNum>
-  <w:abstractNum w:abstractNumId="10" w15:restartNumberingAfterBreak="0">
+  <w:abstractNum w:abstractNumId="13" w15:restartNumberingAfterBreak="0">
     <w:nsid w:val="1CFC5493"/>
     <w:multiLevelType w:val="hybridMultilevel"/>
     <w:tmpl w:val="FFFFFFFF"/>
@@ -5711,7 +7490,7 @@
       </w:pPr>
     </w:lvl>
   </w:abstractNum>
-  <w:abstractNum w:abstractNumId="11" w15:restartNumberingAfterBreak="0">
+  <w:abstractNum w:abstractNumId="14" w15:restartNumberingAfterBreak="0">
     <w:nsid w:val="1E875941"/>
     <w:multiLevelType w:val="hybridMultilevel"/>
     <w:tmpl w:val="CD722D48"/>
@@ -5824,7 +7603,7 @@
       </w:rPr>
     </w:lvl>
   </w:abstractNum>
-  <w:abstractNum w:abstractNumId="12" w15:restartNumberingAfterBreak="0">
+  <w:abstractNum w:abstractNumId="15" w15:restartNumberingAfterBreak="0">
     <w:nsid w:val="215ED53B"/>
     <w:multiLevelType w:val="hybridMultilevel"/>
     <w:tmpl w:val="FFFFFFFF"/>
@@ -5937,7 +7716,120 @@
       </w:rPr>
     </w:lvl>
   </w:abstractNum>
-  <w:abstractNum w:abstractNumId="13" w15:restartNumberingAfterBreak="0">
+  <w:abstractNum w:abstractNumId="16" w15:restartNumberingAfterBreak="0">
+    <w:nsid w:val="23A932A7"/>
+    <w:multiLevelType w:val="hybridMultilevel"/>
+    <w:tmpl w:val="C024B01A"/>
+    <w:lvl w:ilvl="0" w:tplc="04090001">
+      <w:start w:val="1"/>
+      <w:numFmt w:val="bullet"/>
+      <w:lvlText w:val=""/>
+      <w:lvlJc w:val="left"/>
+      <w:pPr>
+        <w:ind w:left="2160" w:hanging="360"/>
+      </w:pPr>
+      <w:rPr>
+        <w:rFonts w:ascii="Symbol" w:hAnsi="Symbol" w:hint="default"/>
+      </w:rPr>
+    </w:lvl>
+    <w:lvl w:ilvl="1" w:tplc="04090003">
+      <w:start w:val="1"/>
+      <w:numFmt w:val="bullet"/>
+      <w:lvlText w:val="o"/>
+      <w:lvlJc w:val="left"/>
+      <w:pPr>
+        <w:ind w:left="2880" w:hanging="360"/>
+      </w:pPr>
+      <w:rPr>
+        <w:rFonts w:ascii="Courier New" w:hAnsi="Courier New" w:cs="Courier New" w:hint="default"/>
+      </w:rPr>
+    </w:lvl>
+    <w:lvl w:ilvl="2" w:tplc="04090005" w:tentative="1">
+      <w:start w:val="1"/>
+      <w:numFmt w:val="bullet"/>
+      <w:lvlText w:val=""/>
+      <w:lvlJc w:val="left"/>
+      <w:pPr>
+        <w:ind w:left="3600" w:hanging="360"/>
+      </w:pPr>
+      <w:rPr>
+        <w:rFonts w:ascii="Wingdings" w:hAnsi="Wingdings" w:hint="default"/>
+      </w:rPr>
+    </w:lvl>
+    <w:lvl w:ilvl="3" w:tplc="04090001" w:tentative="1">
+      <w:start w:val="1"/>
+      <w:numFmt w:val="bullet"/>
+      <w:lvlText w:val=""/>
+      <w:lvlJc w:val="left"/>
+      <w:pPr>
+        <w:ind w:left="4320" w:hanging="360"/>
+      </w:pPr>
+      <w:rPr>
+        <w:rFonts w:ascii="Symbol" w:hAnsi="Symbol" w:hint="default"/>
+      </w:rPr>
+    </w:lvl>
+    <w:lvl w:ilvl="4" w:tplc="04090003" w:tentative="1">
+      <w:start w:val="1"/>
+      <w:numFmt w:val="bullet"/>
+      <w:lvlText w:val="o"/>
+      <w:lvlJc w:val="left"/>
+      <w:pPr>
+        <w:ind w:left="5040" w:hanging="360"/>
+      </w:pPr>
+      <w:rPr>
+        <w:rFonts w:ascii="Courier New" w:hAnsi="Courier New" w:cs="Courier New" w:hint="default"/>
+      </w:rPr>
+    </w:lvl>
+    <w:lvl w:ilvl="5" w:tplc="04090005" w:tentative="1">
+      <w:start w:val="1"/>
+      <w:numFmt w:val="bullet"/>
+      <w:lvlText w:val=""/>
+      <w:lvlJc w:val="left"/>
+      <w:pPr>
+        <w:ind w:left="5760" w:hanging="360"/>
+      </w:pPr>
+      <w:rPr>
+        <w:rFonts w:ascii="Wingdings" w:hAnsi="Wingdings" w:hint="default"/>
+      </w:rPr>
+    </w:lvl>
+    <w:lvl w:ilvl="6" w:tplc="04090001" w:tentative="1">
+      <w:start w:val="1"/>
+      <w:numFmt w:val="bullet"/>
+      <w:lvlText w:val=""/>
+      <w:lvlJc w:val="left"/>
+      <w:pPr>
+        <w:ind w:left="6480" w:hanging="360"/>
+      </w:pPr>
+      <w:rPr>
+        <w:rFonts w:ascii="Symbol" w:hAnsi="Symbol" w:hint="default"/>
+      </w:rPr>
+    </w:lvl>
+    <w:lvl w:ilvl="7" w:tplc="04090003" w:tentative="1">
+      <w:start w:val="1"/>
+      <w:numFmt w:val="bullet"/>
+      <w:lvlText w:val="o"/>
+      <w:lvlJc w:val="left"/>
+      <w:pPr>
+        <w:ind w:left="7200" w:hanging="360"/>
+      </w:pPr>
+      <w:rPr>
+        <w:rFonts w:ascii="Courier New" w:hAnsi="Courier New" w:cs="Courier New" w:hint="default"/>
+      </w:rPr>
+    </w:lvl>
+    <w:lvl w:ilvl="8" w:tplc="04090005" w:tentative="1">
+      <w:start w:val="1"/>
+      <w:numFmt w:val="bullet"/>
+      <w:lvlText w:val=""/>
+      <w:lvlJc w:val="left"/>
+      <w:pPr>
+        <w:ind w:left="7920" w:hanging="360"/>
+      </w:pPr>
+      <w:rPr>
+        <w:rFonts w:ascii="Wingdings" w:hAnsi="Wingdings" w:hint="default"/>
+      </w:rPr>
+    </w:lvl>
+  </w:abstractNum>
+  <w:abstractNum w:abstractNumId="17" w15:restartNumberingAfterBreak="0">
     <w:nsid w:val="25481131"/>
     <w:multiLevelType w:val="hybridMultilevel"/>
     <w:tmpl w:val="FFFFFFFF"/>
@@ -6050,7 +7942,120 @@
       </w:rPr>
     </w:lvl>
   </w:abstractNum>
-  <w:abstractNum w:abstractNumId="14" w15:restartNumberingAfterBreak="0">
+  <w:abstractNum w:abstractNumId="18" w15:restartNumberingAfterBreak="0">
+    <w:nsid w:val="259F7A81"/>
+    <w:multiLevelType w:val="hybridMultilevel"/>
+    <w:tmpl w:val="1362D8C8"/>
+    <w:lvl w:ilvl="0" w:tplc="04090001">
+      <w:start w:val="1"/>
+      <w:numFmt w:val="bullet"/>
+      <w:lvlText w:val=""/>
+      <w:lvlJc w:val="left"/>
+      <w:pPr>
+        <w:ind w:left="1800" w:hanging="360"/>
+      </w:pPr>
+      <w:rPr>
+        <w:rFonts w:ascii="Symbol" w:hAnsi="Symbol" w:hint="default"/>
+      </w:rPr>
+    </w:lvl>
+    <w:lvl w:ilvl="1" w:tplc="04090003" w:tentative="1">
+      <w:start w:val="1"/>
+      <w:numFmt w:val="bullet"/>
+      <w:lvlText w:val="o"/>
+      <w:lvlJc w:val="left"/>
+      <w:pPr>
+        <w:ind w:left="2520" w:hanging="360"/>
+      </w:pPr>
+      <w:rPr>
+        <w:rFonts w:ascii="Courier New" w:hAnsi="Courier New" w:cs="Courier New" w:hint="default"/>
+      </w:rPr>
+    </w:lvl>
+    <w:lvl w:ilvl="2" w:tplc="04090005" w:tentative="1">
+      <w:start w:val="1"/>
+      <w:numFmt w:val="bullet"/>
+      <w:lvlText w:val=""/>
+      <w:lvlJc w:val="left"/>
+      <w:pPr>
+        <w:ind w:left="3240" w:hanging="360"/>
+      </w:pPr>
+      <w:rPr>
+        <w:rFonts w:ascii="Wingdings" w:hAnsi="Wingdings" w:hint="default"/>
+      </w:rPr>
+    </w:lvl>
+    <w:lvl w:ilvl="3" w:tplc="04090001" w:tentative="1">
+      <w:start w:val="1"/>
+      <w:numFmt w:val="bullet"/>
+      <w:lvlText w:val=""/>
+      <w:lvlJc w:val="left"/>
+      <w:pPr>
+        <w:ind w:left="3960" w:hanging="360"/>
+      </w:pPr>
+      <w:rPr>
+        <w:rFonts w:ascii="Symbol" w:hAnsi="Symbol" w:hint="default"/>
+      </w:rPr>
+    </w:lvl>
+    <w:lvl w:ilvl="4" w:tplc="04090003" w:tentative="1">
+      <w:start w:val="1"/>
+      <w:numFmt w:val="bullet"/>
+      <w:lvlText w:val="o"/>
+      <w:lvlJc w:val="left"/>
+      <w:pPr>
+        <w:ind w:left="4680" w:hanging="360"/>
+      </w:pPr>
+      <w:rPr>
+        <w:rFonts w:ascii="Courier New" w:hAnsi="Courier New" w:cs="Courier New" w:hint="default"/>
+      </w:rPr>
+    </w:lvl>
+    <w:lvl w:ilvl="5" w:tplc="04090005" w:tentative="1">
+      <w:start w:val="1"/>
+      <w:numFmt w:val="bullet"/>
+      <w:lvlText w:val=""/>
+      <w:lvlJc w:val="left"/>
+      <w:pPr>
+        <w:ind w:left="5400" w:hanging="360"/>
+      </w:pPr>
+      <w:rPr>
+        <w:rFonts w:ascii="Wingdings" w:hAnsi="Wingdings" w:hint="default"/>
+      </w:rPr>
+    </w:lvl>
+    <w:lvl w:ilvl="6" w:tplc="04090001" w:tentative="1">
+      <w:start w:val="1"/>
+      <w:numFmt w:val="bullet"/>
+      <w:lvlText w:val=""/>
+      <w:lvlJc w:val="left"/>
+      <w:pPr>
+        <w:ind w:left="6120" w:hanging="360"/>
+      </w:pPr>
+      <w:rPr>
+        <w:rFonts w:ascii="Symbol" w:hAnsi="Symbol" w:hint="default"/>
+      </w:rPr>
+    </w:lvl>
+    <w:lvl w:ilvl="7" w:tplc="04090003" w:tentative="1">
+      <w:start w:val="1"/>
+      <w:numFmt w:val="bullet"/>
+      <w:lvlText w:val="o"/>
+      <w:lvlJc w:val="left"/>
+      <w:pPr>
+        <w:ind w:left="6840" w:hanging="360"/>
+      </w:pPr>
+      <w:rPr>
+        <w:rFonts w:ascii="Courier New" w:hAnsi="Courier New" w:cs="Courier New" w:hint="default"/>
+      </w:rPr>
+    </w:lvl>
+    <w:lvl w:ilvl="8" w:tplc="04090005" w:tentative="1">
+      <w:start w:val="1"/>
+      <w:numFmt w:val="bullet"/>
+      <w:lvlText w:val=""/>
+      <w:lvlJc w:val="left"/>
+      <w:pPr>
+        <w:ind w:left="7560" w:hanging="360"/>
+      </w:pPr>
+      <w:rPr>
+        <w:rFonts w:ascii="Wingdings" w:hAnsi="Wingdings" w:hint="default"/>
+      </w:rPr>
+    </w:lvl>
+  </w:abstractNum>
+  <w:abstractNum w:abstractNumId="19" w15:restartNumberingAfterBreak="0">
     <w:nsid w:val="2BEF301D"/>
     <w:multiLevelType w:val="hybridMultilevel"/>
     <w:tmpl w:val="2B3AA896"/>
@@ -6163,7 +8168,120 @@
       </w:rPr>
     </w:lvl>
   </w:abstractNum>
-  <w:abstractNum w:abstractNumId="15" w15:restartNumberingAfterBreak="0">
+  <w:abstractNum w:abstractNumId="20" w15:restartNumberingAfterBreak="0">
+    <w:nsid w:val="2C8F2045"/>
+    <w:multiLevelType w:val="hybridMultilevel"/>
+    <w:tmpl w:val="66C88510"/>
+    <w:lvl w:ilvl="0" w:tplc="04090001">
+      <w:start w:val="1"/>
+      <w:numFmt w:val="bullet"/>
+      <w:lvlText w:val=""/>
+      <w:lvlJc w:val="left"/>
+      <w:pPr>
+        <w:ind w:left="1440" w:hanging="360"/>
+      </w:pPr>
+      <w:rPr>
+        <w:rFonts w:ascii="Symbol" w:hAnsi="Symbol" w:hint="default"/>
+      </w:rPr>
+    </w:lvl>
+    <w:lvl w:ilvl="1" w:tplc="04090003">
+      <w:start w:val="1"/>
+      <w:numFmt w:val="bullet"/>
+      <w:lvlText w:val="o"/>
+      <w:lvlJc w:val="left"/>
+      <w:pPr>
+        <w:ind w:left="2160" w:hanging="360"/>
+      </w:pPr>
+      <w:rPr>
+        <w:rFonts w:ascii="Courier New" w:hAnsi="Courier New" w:cs="Courier New" w:hint="default"/>
+      </w:rPr>
+    </w:lvl>
+    <w:lvl w:ilvl="2" w:tplc="04090005" w:tentative="1">
+      <w:start w:val="1"/>
+      <w:numFmt w:val="bullet"/>
+      <w:lvlText w:val=""/>
+      <w:lvlJc w:val="left"/>
+      <w:pPr>
+        <w:ind w:left="2880" w:hanging="360"/>
+      </w:pPr>
+      <w:rPr>
+        <w:rFonts w:ascii="Wingdings" w:hAnsi="Wingdings" w:hint="default"/>
+      </w:rPr>
+    </w:lvl>
+    <w:lvl w:ilvl="3" w:tplc="04090001" w:tentative="1">
+      <w:start w:val="1"/>
+      <w:numFmt w:val="bullet"/>
+      <w:lvlText w:val=""/>
+      <w:lvlJc w:val="left"/>
+      <w:pPr>
+        <w:ind w:left="3600" w:hanging="360"/>
+      </w:pPr>
+      <w:rPr>
+        <w:rFonts w:ascii="Symbol" w:hAnsi="Symbol" w:hint="default"/>
+      </w:rPr>
+    </w:lvl>
+    <w:lvl w:ilvl="4" w:tplc="04090003" w:tentative="1">
+      <w:start w:val="1"/>
+      <w:numFmt w:val="bullet"/>
+      <w:lvlText w:val="o"/>
+      <w:lvlJc w:val="left"/>
+      <w:pPr>
+        <w:ind w:left="4320" w:hanging="360"/>
+      </w:pPr>
+      <w:rPr>
+        <w:rFonts w:ascii="Courier New" w:hAnsi="Courier New" w:cs="Courier New" w:hint="default"/>
+      </w:rPr>
+    </w:lvl>
+    <w:lvl w:ilvl="5" w:tplc="04090005" w:tentative="1">
+      <w:start w:val="1"/>
+      <w:numFmt w:val="bullet"/>
+      <w:lvlText w:val=""/>
+      <w:lvlJc w:val="left"/>
+      <w:pPr>
+        <w:ind w:left="5040" w:hanging="360"/>
+      </w:pPr>
+      <w:rPr>
+        <w:rFonts w:ascii="Wingdings" w:hAnsi="Wingdings" w:hint="default"/>
+      </w:rPr>
+    </w:lvl>
+    <w:lvl w:ilvl="6" w:tplc="04090001" w:tentative="1">
+      <w:start w:val="1"/>
+      <w:numFmt w:val="bullet"/>
+      <w:lvlText w:val=""/>
+      <w:lvlJc w:val="left"/>
+      <w:pPr>
+        <w:ind w:left="5760" w:hanging="360"/>
+      </w:pPr>
+      <w:rPr>
+        <w:rFonts w:ascii="Symbol" w:hAnsi="Symbol" w:hint="default"/>
+      </w:rPr>
+    </w:lvl>
+    <w:lvl w:ilvl="7" w:tplc="04090003" w:tentative="1">
+      <w:start w:val="1"/>
+      <w:numFmt w:val="bullet"/>
+      <w:lvlText w:val="o"/>
+      <w:lvlJc w:val="left"/>
+      <w:pPr>
+        <w:ind w:left="6480" w:hanging="360"/>
+      </w:pPr>
+      <w:rPr>
+        <w:rFonts w:ascii="Courier New" w:hAnsi="Courier New" w:cs="Courier New" w:hint="default"/>
+      </w:rPr>
+    </w:lvl>
+    <w:lvl w:ilvl="8" w:tplc="04090005" w:tentative="1">
+      <w:start w:val="1"/>
+      <w:numFmt w:val="bullet"/>
+      <w:lvlText w:val=""/>
+      <w:lvlJc w:val="left"/>
+      <w:pPr>
+        <w:ind w:left="7200" w:hanging="360"/>
+      </w:pPr>
+      <w:rPr>
+        <w:rFonts w:ascii="Wingdings" w:hAnsi="Wingdings" w:hint="default"/>
+      </w:rPr>
+    </w:lvl>
+  </w:abstractNum>
+  <w:abstractNum w:abstractNumId="21" w15:restartNumberingAfterBreak="0">
     <w:nsid w:val="360E79A9"/>
     <w:multiLevelType w:val="multilevel"/>
     <w:tmpl w:val="FFFFFFFF"/>
@@ -6276,7 +8394,7 @@
       </w:rPr>
     </w:lvl>
   </w:abstractNum>
-  <w:abstractNum w:abstractNumId="16" w15:restartNumberingAfterBreak="0">
+  <w:abstractNum w:abstractNumId="22" w15:restartNumberingAfterBreak="0">
     <w:nsid w:val="3AE77EFC"/>
     <w:multiLevelType w:val="hybridMultilevel"/>
     <w:tmpl w:val="BF34E8AA"/>
@@ -6389,7 +8507,7 @@
       </w:rPr>
     </w:lvl>
   </w:abstractNum>
-  <w:abstractNum w:abstractNumId="17" w15:restartNumberingAfterBreak="0">
+  <w:abstractNum w:abstractNumId="23" w15:restartNumberingAfterBreak="0">
     <w:nsid w:val="3BD0A676"/>
     <w:multiLevelType w:val="hybridMultilevel"/>
     <w:tmpl w:val="FFFFFFFF"/>
@@ -6502,7 +8620,7 @@
       </w:rPr>
     </w:lvl>
   </w:abstractNum>
-  <w:abstractNum w:abstractNumId="18" w15:restartNumberingAfterBreak="0">
+  <w:abstractNum w:abstractNumId="24" w15:restartNumberingAfterBreak="0">
     <w:nsid w:val="3CEA41A4"/>
     <w:multiLevelType w:val="hybridMultilevel"/>
     <w:tmpl w:val="FFFFFFFF"/>
@@ -6588,7 +8706,7 @@
       </w:pPr>
     </w:lvl>
   </w:abstractNum>
-  <w:abstractNum w:abstractNumId="19" w15:restartNumberingAfterBreak="0">
+  <w:abstractNum w:abstractNumId="25" w15:restartNumberingAfterBreak="0">
     <w:nsid w:val="3F9AADF4"/>
     <w:multiLevelType w:val="hybridMultilevel"/>
     <w:tmpl w:val="FFFFFFFF"/>
@@ -6674,7 +8792,7 @@
       </w:pPr>
     </w:lvl>
   </w:abstractNum>
-  <w:abstractNum w:abstractNumId="20" w15:restartNumberingAfterBreak="0">
+  <w:abstractNum w:abstractNumId="26" w15:restartNumberingAfterBreak="0">
     <w:nsid w:val="41A2DE95"/>
     <w:multiLevelType w:val="hybridMultilevel"/>
     <w:tmpl w:val="FFFFFFFF"/>
@@ -6787,7 +8905,7 @@
       </w:rPr>
     </w:lvl>
   </w:abstractNum>
-  <w:abstractNum w:abstractNumId="21" w15:restartNumberingAfterBreak="0">
+  <w:abstractNum w:abstractNumId="27" w15:restartNumberingAfterBreak="0">
     <w:nsid w:val="42202A9B"/>
     <w:multiLevelType w:val="hybridMultilevel"/>
     <w:tmpl w:val="FFFFFFFF"/>
@@ -6900,7 +9018,7 @@
       </w:rPr>
     </w:lvl>
   </w:abstractNum>
-  <w:abstractNum w:abstractNumId="22" w15:restartNumberingAfterBreak="0">
+  <w:abstractNum w:abstractNumId="28" w15:restartNumberingAfterBreak="0">
     <w:nsid w:val="43DCB8F2"/>
     <w:multiLevelType w:val="hybridMultilevel"/>
     <w:tmpl w:val="FFFFFFFF"/>
@@ -7013,7 +9131,120 @@
       </w:rPr>
     </w:lvl>
   </w:abstractNum>
-  <w:abstractNum w:abstractNumId="23" w15:restartNumberingAfterBreak="0">
+  <w:abstractNum w:abstractNumId="29" w15:restartNumberingAfterBreak="0">
+    <w:nsid w:val="4421630F"/>
+    <w:multiLevelType w:val="hybridMultilevel"/>
+    <w:tmpl w:val="17266D9E"/>
+    <w:lvl w:ilvl="0" w:tplc="04090001">
+      <w:start w:val="1"/>
+      <w:numFmt w:val="bullet"/>
+      <w:lvlText w:val=""/>
+      <w:lvlJc w:val="left"/>
+      <w:pPr>
+        <w:ind w:left="1440" w:hanging="360"/>
+      </w:pPr>
+      <w:rPr>
+        <w:rFonts w:ascii="Symbol" w:hAnsi="Symbol" w:hint="default"/>
+      </w:rPr>
+    </w:lvl>
+    <w:lvl w:ilvl="1" w:tplc="04090003" w:tentative="1">
+      <w:start w:val="1"/>
+      <w:numFmt w:val="bullet"/>
+      <w:lvlText w:val="o"/>
+      <w:lvlJc w:val="left"/>
+      <w:pPr>
+        <w:ind w:left="2160" w:hanging="360"/>
+      </w:pPr>
+      <w:rPr>
+        <w:rFonts w:ascii="Courier New" w:hAnsi="Courier New" w:cs="Courier New" w:hint="default"/>
+      </w:rPr>
+    </w:lvl>
+    <w:lvl w:ilvl="2" w:tplc="04090005" w:tentative="1">
+      <w:start w:val="1"/>
+      <w:numFmt w:val="bullet"/>
+      <w:lvlText w:val=""/>
+      <w:lvlJc w:val="left"/>
+      <w:pPr>
+        <w:ind w:left="2880" w:hanging="360"/>
+      </w:pPr>
+      <w:rPr>
+        <w:rFonts w:ascii="Wingdings" w:hAnsi="Wingdings" w:hint="default"/>
+      </w:rPr>
+    </w:lvl>
+    <w:lvl w:ilvl="3" w:tplc="04090001" w:tentative="1">
+      <w:start w:val="1"/>
+      <w:numFmt w:val="bullet"/>
+      <w:lvlText w:val=""/>
+      <w:lvlJc w:val="left"/>
+      <w:pPr>
+        <w:ind w:left="3600" w:hanging="360"/>
+      </w:pPr>
+      <w:rPr>
+        <w:rFonts w:ascii="Symbol" w:hAnsi="Symbol" w:hint="default"/>
+      </w:rPr>
+    </w:lvl>
+    <w:lvl w:ilvl="4" w:tplc="04090003" w:tentative="1">
+      <w:start w:val="1"/>
+      <w:numFmt w:val="bullet"/>
+      <w:lvlText w:val="o"/>
+      <w:lvlJc w:val="left"/>
+      <w:pPr>
+        <w:ind w:left="4320" w:hanging="360"/>
+      </w:pPr>
+      <w:rPr>
+        <w:rFonts w:ascii="Courier New" w:hAnsi="Courier New" w:cs="Courier New" w:hint="default"/>
+      </w:rPr>
+    </w:lvl>
+    <w:lvl w:ilvl="5" w:tplc="04090005" w:tentative="1">
+      <w:start w:val="1"/>
+      <w:numFmt w:val="bullet"/>
+      <w:lvlText w:val=""/>
+      <w:lvlJc w:val="left"/>
+      <w:pPr>
+        <w:ind w:left="5040" w:hanging="360"/>
+      </w:pPr>
+      <w:rPr>
+        <w:rFonts w:ascii="Wingdings" w:hAnsi="Wingdings" w:hint="default"/>
+      </w:rPr>
+    </w:lvl>
+    <w:lvl w:ilvl="6" w:tplc="04090001" w:tentative="1">
+      <w:start w:val="1"/>
+      <w:numFmt w:val="bullet"/>
+      <w:lvlText w:val=""/>
+      <w:lvlJc w:val="left"/>
+      <w:pPr>
+        <w:ind w:left="5760" w:hanging="360"/>
+      </w:pPr>
+      <w:rPr>
+        <w:rFonts w:ascii="Symbol" w:hAnsi="Symbol" w:hint="default"/>
+      </w:rPr>
+    </w:lvl>
+    <w:lvl w:ilvl="7" w:tplc="04090003" w:tentative="1">
+      <w:start w:val="1"/>
+      <w:numFmt w:val="bullet"/>
+      <w:lvlText w:val="o"/>
+      <w:lvlJc w:val="left"/>
+      <w:pPr>
+        <w:ind w:left="6480" w:hanging="360"/>
+      </w:pPr>
+      <w:rPr>
+        <w:rFonts w:ascii="Courier New" w:hAnsi="Courier New" w:cs="Courier New" w:hint="default"/>
+      </w:rPr>
+    </w:lvl>
+    <w:lvl w:ilvl="8" w:tplc="04090005" w:tentative="1">
+      <w:start w:val="1"/>
+      <w:numFmt w:val="bullet"/>
+      <w:lvlText w:val=""/>
+      <w:lvlJc w:val="left"/>
+      <w:pPr>
+        <w:ind w:left="7200" w:hanging="360"/>
+      </w:pPr>
+      <w:rPr>
+        <w:rFonts w:ascii="Wingdings" w:hAnsi="Wingdings" w:hint="default"/>
+      </w:rPr>
+    </w:lvl>
+  </w:abstractNum>
+  <w:abstractNum w:abstractNumId="30" w15:restartNumberingAfterBreak="0">
     <w:nsid w:val="453E2DC6"/>
     <w:multiLevelType w:val="multilevel"/>
     <w:tmpl w:val="4DA4E65A"/>
@@ -7134,7 +9365,7 @@
       </w:rPr>
     </w:lvl>
   </w:abstractNum>
-  <w:abstractNum w:abstractNumId="24" w15:restartNumberingAfterBreak="0">
+  <w:abstractNum w:abstractNumId="31" w15:restartNumberingAfterBreak="0">
     <w:nsid w:val="4D557C4F"/>
     <w:multiLevelType w:val="hybridMultilevel"/>
     <w:tmpl w:val="E482CF54"/>
@@ -7223,7 +9454,7 @@
       </w:pPr>
     </w:lvl>
   </w:abstractNum>
-  <w:abstractNum w:abstractNumId="25" w15:restartNumberingAfterBreak="0">
+  <w:abstractNum w:abstractNumId="32" w15:restartNumberingAfterBreak="0">
     <w:nsid w:val="52DF187A"/>
     <w:multiLevelType w:val="hybridMultilevel"/>
     <w:tmpl w:val="FFFFFFFF"/>
@@ -7336,7 +9567,7 @@
       </w:rPr>
     </w:lvl>
   </w:abstractNum>
-  <w:abstractNum w:abstractNumId="26" w15:restartNumberingAfterBreak="0">
+  <w:abstractNum w:abstractNumId="33" w15:restartNumberingAfterBreak="0">
     <w:nsid w:val="573E3B79"/>
     <w:multiLevelType w:val="hybridMultilevel"/>
     <w:tmpl w:val="FFFFFFFF"/>
@@ -7422,7 +9653,7 @@
       </w:pPr>
     </w:lvl>
   </w:abstractNum>
-  <w:abstractNum w:abstractNumId="27" w15:restartNumberingAfterBreak="0">
+  <w:abstractNum w:abstractNumId="34" w15:restartNumberingAfterBreak="0">
     <w:nsid w:val="5A72411A"/>
     <w:multiLevelType w:val="hybridMultilevel"/>
     <w:tmpl w:val="C31A5862"/>
@@ -7508,7 +9739,346 @@
       </w:pPr>
     </w:lvl>
   </w:abstractNum>
-  <w:abstractNum w:abstractNumId="28" w15:restartNumberingAfterBreak="0">
+  <w:abstractNum w:abstractNumId="35" w15:restartNumberingAfterBreak="0">
+    <w:nsid w:val="5BC96C27"/>
+    <w:multiLevelType w:val="hybridMultilevel"/>
+    <w:tmpl w:val="EAB607CC"/>
+    <w:lvl w:ilvl="0" w:tplc="0409000B">
+      <w:start w:val="1"/>
+      <w:numFmt w:val="bullet"/>
+      <w:lvlText w:val=""/>
+      <w:lvlJc w:val="left"/>
+      <w:pPr>
+        <w:ind w:left="720" w:hanging="360"/>
+      </w:pPr>
+      <w:rPr>
+        <w:rFonts w:ascii="Wingdings" w:hAnsi="Wingdings" w:hint="default"/>
+      </w:rPr>
+    </w:lvl>
+    <w:lvl w:ilvl="1" w:tplc="04090003" w:tentative="1">
+      <w:start w:val="1"/>
+      <w:numFmt w:val="bullet"/>
+      <w:lvlText w:val="o"/>
+      <w:lvlJc w:val="left"/>
+      <w:pPr>
+        <w:ind w:left="1440" w:hanging="360"/>
+      </w:pPr>
+      <w:rPr>
+        <w:rFonts w:ascii="Courier New" w:hAnsi="Courier New" w:cs="Courier New" w:hint="default"/>
+      </w:rPr>
+    </w:lvl>
+    <w:lvl w:ilvl="2" w:tplc="04090005" w:tentative="1">
+      <w:start w:val="1"/>
+      <w:numFmt w:val="bullet"/>
+      <w:lvlText w:val=""/>
+      <w:lvlJc w:val="left"/>
+      <w:pPr>
+        <w:ind w:left="2160" w:hanging="360"/>
+      </w:pPr>
+      <w:rPr>
+        <w:rFonts w:ascii="Wingdings" w:hAnsi="Wingdings" w:hint="default"/>
+      </w:rPr>
+    </w:lvl>
+    <w:lvl w:ilvl="3" w:tplc="04090001" w:tentative="1">
+      <w:start w:val="1"/>
+      <w:numFmt w:val="bullet"/>
+      <w:lvlText w:val=""/>
+      <w:lvlJc w:val="left"/>
+      <w:pPr>
+        <w:ind w:left="2880" w:hanging="360"/>
+      </w:pPr>
+      <w:rPr>
+        <w:rFonts w:ascii="Symbol" w:hAnsi="Symbol" w:hint="default"/>
+      </w:rPr>
+    </w:lvl>
+    <w:lvl w:ilvl="4" w:tplc="04090003" w:tentative="1">
+      <w:start w:val="1"/>
+      <w:numFmt w:val="bullet"/>
+      <w:lvlText w:val="o"/>
+      <w:lvlJc w:val="left"/>
+      <w:pPr>
+        <w:ind w:left="3600" w:hanging="360"/>
+      </w:pPr>
+      <w:rPr>
+        <w:rFonts w:ascii="Courier New" w:hAnsi="Courier New" w:cs="Courier New" w:hint="default"/>
+      </w:rPr>
+    </w:lvl>
+    <w:lvl w:ilvl="5" w:tplc="04090005" w:tentative="1">
+      <w:start w:val="1"/>
+      <w:numFmt w:val="bullet"/>
+      <w:lvlText w:val=""/>
+      <w:lvlJc w:val="left"/>
+      <w:pPr>
+        <w:ind w:left="4320" w:hanging="360"/>
+      </w:pPr>
+      <w:rPr>
+        <w:rFonts w:ascii="Wingdings" w:hAnsi="Wingdings" w:hint="default"/>
+      </w:rPr>
+    </w:lvl>
+    <w:lvl w:ilvl="6" w:tplc="04090001" w:tentative="1">
+      <w:start w:val="1"/>
+      <w:numFmt w:val="bullet"/>
+      <w:lvlText w:val=""/>
+      <w:lvlJc w:val="left"/>
+      <w:pPr>
+        <w:ind w:left="5040" w:hanging="360"/>
+      </w:pPr>
+      <w:rPr>
+        <w:rFonts w:ascii="Symbol" w:hAnsi="Symbol" w:hint="default"/>
+      </w:rPr>
+    </w:lvl>
+    <w:lvl w:ilvl="7" w:tplc="04090003" w:tentative="1">
+      <w:start w:val="1"/>
+      <w:numFmt w:val="bullet"/>
+      <w:lvlText w:val="o"/>
+      <w:lvlJc w:val="left"/>
+      <w:pPr>
+        <w:ind w:left="5760" w:hanging="360"/>
+      </w:pPr>
+      <w:rPr>
+        <w:rFonts w:ascii="Courier New" w:hAnsi="Courier New" w:cs="Courier New" w:hint="default"/>
+      </w:rPr>
+    </w:lvl>
+    <w:lvl w:ilvl="8" w:tplc="04090005" w:tentative="1">
+      <w:start w:val="1"/>
+      <w:numFmt w:val="bullet"/>
+      <w:lvlText w:val=""/>
+      <w:lvlJc w:val="left"/>
+      <w:pPr>
+        <w:ind w:left="6480" w:hanging="360"/>
+      </w:pPr>
+      <w:rPr>
+        <w:rFonts w:ascii="Wingdings" w:hAnsi="Wingdings" w:hint="default"/>
+      </w:rPr>
+    </w:lvl>
+  </w:abstractNum>
+  <w:abstractNum w:abstractNumId="36" w15:restartNumberingAfterBreak="0">
+    <w:nsid w:val="61A36BB3"/>
+    <w:multiLevelType w:val="hybridMultilevel"/>
+    <w:tmpl w:val="05C46FD4"/>
+    <w:lvl w:ilvl="0" w:tplc="04090001">
+      <w:start w:val="1"/>
+      <w:numFmt w:val="bullet"/>
+      <w:lvlText w:val=""/>
+      <w:lvlJc w:val="left"/>
+      <w:pPr>
+        <w:ind w:left="1080" w:hanging="360"/>
+      </w:pPr>
+      <w:rPr>
+        <w:rFonts w:ascii="Symbol" w:hAnsi="Symbol" w:hint="default"/>
+      </w:rPr>
+    </w:lvl>
+    <w:lvl w:ilvl="1" w:tplc="04090003" w:tentative="1">
+      <w:start w:val="1"/>
+      <w:numFmt w:val="bullet"/>
+      <w:lvlText w:val="o"/>
+      <w:lvlJc w:val="left"/>
+      <w:pPr>
+        <w:ind w:left="1800" w:hanging="360"/>
+      </w:pPr>
+      <w:rPr>
+        <w:rFonts w:ascii="Courier New" w:hAnsi="Courier New" w:cs="Courier New" w:hint="default"/>
+      </w:rPr>
+    </w:lvl>
+    <w:lvl w:ilvl="2" w:tplc="04090005" w:tentative="1">
+      <w:start w:val="1"/>
+      <w:numFmt w:val="bullet"/>
+      <w:lvlText w:val=""/>
+      <w:lvlJc w:val="left"/>
+      <w:pPr>
+        <w:ind w:left="2520" w:hanging="360"/>
+      </w:pPr>
+      <w:rPr>
+        <w:rFonts w:ascii="Wingdings" w:hAnsi="Wingdings" w:hint="default"/>
+      </w:rPr>
+    </w:lvl>
+    <w:lvl w:ilvl="3" w:tplc="04090001" w:tentative="1">
+      <w:start w:val="1"/>
+      <w:numFmt w:val="bullet"/>
+      <w:lvlText w:val=""/>
+      <w:lvlJc w:val="left"/>
+      <w:pPr>
+        <w:ind w:left="3240" w:hanging="360"/>
+      </w:pPr>
+      <w:rPr>
+        <w:rFonts w:ascii="Symbol" w:hAnsi="Symbol" w:hint="default"/>
+      </w:rPr>
+    </w:lvl>
+    <w:lvl w:ilvl="4" w:tplc="04090003" w:tentative="1">
+      <w:start w:val="1"/>
+      <w:numFmt w:val="bullet"/>
+      <w:lvlText w:val="o"/>
+      <w:lvlJc w:val="left"/>
+      <w:pPr>
+        <w:ind w:left="3960" w:hanging="360"/>
+      </w:pPr>
+      <w:rPr>
+        <w:rFonts w:ascii="Courier New" w:hAnsi="Courier New" w:cs="Courier New" w:hint="default"/>
+      </w:rPr>
+    </w:lvl>
+    <w:lvl w:ilvl="5" w:tplc="04090005" w:tentative="1">
+      <w:start w:val="1"/>
+      <w:numFmt w:val="bullet"/>
+      <w:lvlText w:val=""/>
+      <w:lvlJc w:val="left"/>
+      <w:pPr>
+        <w:ind w:left="4680" w:hanging="360"/>
+      </w:pPr>
+      <w:rPr>
+        <w:rFonts w:ascii="Wingdings" w:hAnsi="Wingdings" w:hint="default"/>
+      </w:rPr>
+    </w:lvl>
+    <w:lvl w:ilvl="6" w:tplc="04090001" w:tentative="1">
+      <w:start w:val="1"/>
+      <w:numFmt w:val="bullet"/>
+      <w:lvlText w:val=""/>
+      <w:lvlJc w:val="left"/>
+      <w:pPr>
+        <w:ind w:left="5400" w:hanging="360"/>
+      </w:pPr>
+      <w:rPr>
+        <w:rFonts w:ascii="Symbol" w:hAnsi="Symbol" w:hint="default"/>
+      </w:rPr>
+    </w:lvl>
+    <w:lvl w:ilvl="7" w:tplc="04090003" w:tentative="1">
+      <w:start w:val="1"/>
+      <w:numFmt w:val="bullet"/>
+      <w:lvlText w:val="o"/>
+      <w:lvlJc w:val="left"/>
+      <w:pPr>
+        <w:ind w:left="6120" w:hanging="360"/>
+      </w:pPr>
+      <w:rPr>
+        <w:rFonts w:ascii="Courier New" w:hAnsi="Courier New" w:cs="Courier New" w:hint="default"/>
+      </w:rPr>
+    </w:lvl>
+    <w:lvl w:ilvl="8" w:tplc="04090005" w:tentative="1">
+      <w:start w:val="1"/>
+      <w:numFmt w:val="bullet"/>
+      <w:lvlText w:val=""/>
+      <w:lvlJc w:val="left"/>
+      <w:pPr>
+        <w:ind w:left="6840" w:hanging="360"/>
+      </w:pPr>
+      <w:rPr>
+        <w:rFonts w:ascii="Wingdings" w:hAnsi="Wingdings" w:hint="default"/>
+      </w:rPr>
+    </w:lvl>
+  </w:abstractNum>
+  <w:abstractNum w:abstractNumId="37" w15:restartNumberingAfterBreak="0">
+    <w:nsid w:val="61A83C36"/>
+    <w:multiLevelType w:val="hybridMultilevel"/>
+    <w:tmpl w:val="682E1B62"/>
+    <w:lvl w:ilvl="0" w:tplc="04090001">
+      <w:start w:val="1"/>
+      <w:numFmt w:val="bullet"/>
+      <w:lvlText w:val=""/>
+      <w:lvlJc w:val="left"/>
+      <w:pPr>
+        <w:ind w:left="1440" w:hanging="360"/>
+      </w:pPr>
+      <w:rPr>
+        <w:rFonts w:ascii="Symbol" w:hAnsi="Symbol" w:hint="default"/>
+      </w:rPr>
+    </w:lvl>
+    <w:lvl w:ilvl="1" w:tplc="04090003" w:tentative="1">
+      <w:start w:val="1"/>
+      <w:numFmt w:val="bullet"/>
+      <w:lvlText w:val="o"/>
+      <w:lvlJc w:val="left"/>
+      <w:pPr>
+        <w:ind w:left="2160" w:hanging="360"/>
+      </w:pPr>
+      <w:rPr>
+        <w:rFonts w:ascii="Courier New" w:hAnsi="Courier New" w:cs="Courier New" w:hint="default"/>
+      </w:rPr>
+    </w:lvl>
+    <w:lvl w:ilvl="2" w:tplc="04090005" w:tentative="1">
+      <w:start w:val="1"/>
+      <w:numFmt w:val="bullet"/>
+      <w:lvlText w:val=""/>
+      <w:lvlJc w:val="left"/>
+      <w:pPr>
+        <w:ind w:left="2880" w:hanging="360"/>
+      </w:pPr>
+      <w:rPr>
+        <w:rFonts w:ascii="Wingdings" w:hAnsi="Wingdings" w:hint="default"/>
+      </w:rPr>
+    </w:lvl>
+    <w:lvl w:ilvl="3" w:tplc="04090001" w:tentative="1">
+      <w:start w:val="1"/>
+      <w:numFmt w:val="bullet"/>
+      <w:lvlText w:val=""/>
+      <w:lvlJc w:val="left"/>
+      <w:pPr>
+        <w:ind w:left="3600" w:hanging="360"/>
+      </w:pPr>
+      <w:rPr>
+        <w:rFonts w:ascii="Symbol" w:hAnsi="Symbol" w:hint="default"/>
+      </w:rPr>
+    </w:lvl>
+    <w:lvl w:ilvl="4" w:tplc="04090003" w:tentative="1">
+      <w:start w:val="1"/>
+      <w:numFmt w:val="bullet"/>
+      <w:lvlText w:val="o"/>
+      <w:lvlJc w:val="left"/>
+      <w:pPr>
+        <w:ind w:left="4320" w:hanging="360"/>
+      </w:pPr>
+      <w:rPr>
+        <w:rFonts w:ascii="Courier New" w:hAnsi="Courier New" w:cs="Courier New" w:hint="default"/>
+      </w:rPr>
+    </w:lvl>
+    <w:lvl w:ilvl="5" w:tplc="04090005" w:tentative="1">
+      <w:start w:val="1"/>
+      <w:numFmt w:val="bullet"/>
+      <w:lvlText w:val=""/>
+      <w:lvlJc w:val="left"/>
+      <w:pPr>
+        <w:ind w:left="5040" w:hanging="360"/>
+      </w:pPr>
+      <w:rPr>
+        <w:rFonts w:ascii="Wingdings" w:hAnsi="Wingdings" w:hint="default"/>
+      </w:rPr>
+    </w:lvl>
+    <w:lvl w:ilvl="6" w:tplc="04090001" w:tentative="1">
+      <w:start w:val="1"/>
+      <w:numFmt w:val="bullet"/>
+      <w:lvlText w:val=""/>
+      <w:lvlJc w:val="left"/>
+      <w:pPr>
+        <w:ind w:left="5760" w:hanging="360"/>
+      </w:pPr>
+      <w:rPr>
+        <w:rFonts w:ascii="Symbol" w:hAnsi="Symbol" w:hint="default"/>
+      </w:rPr>
+    </w:lvl>
+    <w:lvl w:ilvl="7" w:tplc="04090003" w:tentative="1">
+      <w:start w:val="1"/>
+      <w:numFmt w:val="bullet"/>
+      <w:lvlText w:val="o"/>
+      <w:lvlJc w:val="left"/>
+      <w:pPr>
+        <w:ind w:left="6480" w:hanging="360"/>
+      </w:pPr>
+      <w:rPr>
+        <w:rFonts w:ascii="Courier New" w:hAnsi="Courier New" w:cs="Courier New" w:hint="default"/>
+      </w:rPr>
+    </w:lvl>
+    <w:lvl w:ilvl="8" w:tplc="04090005" w:tentative="1">
+      <w:start w:val="1"/>
+      <w:numFmt w:val="bullet"/>
+      <w:lvlText w:val=""/>
+      <w:lvlJc w:val="left"/>
+      <w:pPr>
+        <w:ind w:left="7200" w:hanging="360"/>
+      </w:pPr>
+      <w:rPr>
+        <w:rFonts w:ascii="Wingdings" w:hAnsi="Wingdings" w:hint="default"/>
+      </w:rPr>
+    </w:lvl>
+  </w:abstractNum>
+  <w:abstractNum w:abstractNumId="38" w15:restartNumberingAfterBreak="0">
     <w:nsid w:val="64424843"/>
     <w:multiLevelType w:val="hybridMultilevel"/>
     <w:tmpl w:val="FFFFFFFF"/>
@@ -7594,7 +10164,7 @@
       </w:pPr>
     </w:lvl>
   </w:abstractNum>
-  <w:abstractNum w:abstractNumId="29" w15:restartNumberingAfterBreak="0">
+  <w:abstractNum w:abstractNumId="39" w15:restartNumberingAfterBreak="0">
     <w:nsid w:val="64803963"/>
     <w:multiLevelType w:val="multilevel"/>
     <w:tmpl w:val="FFFFFFFF"/>
@@ -7680,7 +10250,7 @@
       </w:pPr>
     </w:lvl>
   </w:abstractNum>
-  <w:abstractNum w:abstractNumId="30" w15:restartNumberingAfterBreak="0">
+  <w:abstractNum w:abstractNumId="40" w15:restartNumberingAfterBreak="0">
     <w:nsid w:val="662D2694"/>
     <w:multiLevelType w:val="hybridMultilevel"/>
     <w:tmpl w:val="FFFFFFFF"/>
@@ -7766,7 +10336,7 @@
       </w:pPr>
     </w:lvl>
   </w:abstractNum>
-  <w:abstractNum w:abstractNumId="31" w15:restartNumberingAfterBreak="0">
+  <w:abstractNum w:abstractNumId="41" w15:restartNumberingAfterBreak="0">
     <w:nsid w:val="6989EEEE"/>
     <w:multiLevelType w:val="multilevel"/>
     <w:tmpl w:val="FFFFFFFF"/>
@@ -7852,7 +10422,120 @@
       </w:pPr>
     </w:lvl>
   </w:abstractNum>
-  <w:abstractNum w:abstractNumId="32" w15:restartNumberingAfterBreak="0">
+  <w:abstractNum w:abstractNumId="42" w15:restartNumberingAfterBreak="0">
+    <w:nsid w:val="6FDD302B"/>
+    <w:multiLevelType w:val="hybridMultilevel"/>
+    <w:tmpl w:val="FEB886A6"/>
+    <w:lvl w:ilvl="0" w:tplc="04090001">
+      <w:start w:val="1"/>
+      <w:numFmt w:val="bullet"/>
+      <w:lvlText w:val=""/>
+      <w:lvlJc w:val="left"/>
+      <w:pPr>
+        <w:ind w:left="1440" w:hanging="360"/>
+      </w:pPr>
+      <w:rPr>
+        <w:rFonts w:ascii="Symbol" w:hAnsi="Symbol" w:hint="default"/>
+      </w:rPr>
+    </w:lvl>
+    <w:lvl w:ilvl="1" w:tplc="04090003">
+      <w:start w:val="1"/>
+      <w:numFmt w:val="bullet"/>
+      <w:lvlText w:val="o"/>
+      <w:lvlJc w:val="left"/>
+      <w:pPr>
+        <w:ind w:left="2160" w:hanging="360"/>
+      </w:pPr>
+      <w:rPr>
+        <w:rFonts w:ascii="Courier New" w:hAnsi="Courier New" w:cs="Courier New" w:hint="default"/>
+      </w:rPr>
+    </w:lvl>
+    <w:lvl w:ilvl="2" w:tplc="04090005" w:tentative="1">
+      <w:start w:val="1"/>
+      <w:numFmt w:val="bullet"/>
+      <w:lvlText w:val=""/>
+      <w:lvlJc w:val="left"/>
+      <w:pPr>
+        <w:ind w:left="2880" w:hanging="360"/>
+      </w:pPr>
+      <w:rPr>
+        <w:rFonts w:ascii="Wingdings" w:hAnsi="Wingdings" w:hint="default"/>
+      </w:rPr>
+    </w:lvl>
+    <w:lvl w:ilvl="3" w:tplc="04090001" w:tentative="1">
+      <w:start w:val="1"/>
+      <w:numFmt w:val="bullet"/>
+      <w:lvlText w:val=""/>
+      <w:lvlJc w:val="left"/>
+      <w:pPr>
+        <w:ind w:left="3600" w:hanging="360"/>
+      </w:pPr>
+      <w:rPr>
+        <w:rFonts w:ascii="Symbol" w:hAnsi="Symbol" w:hint="default"/>
+      </w:rPr>
+    </w:lvl>
+    <w:lvl w:ilvl="4" w:tplc="04090003" w:tentative="1">
+      <w:start w:val="1"/>
+      <w:numFmt w:val="bullet"/>
+      <w:lvlText w:val="o"/>
+      <w:lvlJc w:val="left"/>
+      <w:pPr>
+        <w:ind w:left="4320" w:hanging="360"/>
+      </w:pPr>
+      <w:rPr>
+        <w:rFonts w:ascii="Courier New" w:hAnsi="Courier New" w:cs="Courier New" w:hint="default"/>
+      </w:rPr>
+    </w:lvl>
+    <w:lvl w:ilvl="5" w:tplc="04090005" w:tentative="1">
+      <w:start w:val="1"/>
+      <w:numFmt w:val="bullet"/>
+      <w:lvlText w:val=""/>
+      <w:lvlJc w:val="left"/>
+      <w:pPr>
+        <w:ind w:left="5040" w:hanging="360"/>
+      </w:pPr>
+      <w:rPr>
+        <w:rFonts w:ascii="Wingdings" w:hAnsi="Wingdings" w:hint="default"/>
+      </w:rPr>
+    </w:lvl>
+    <w:lvl w:ilvl="6" w:tplc="04090001" w:tentative="1">
+      <w:start w:val="1"/>
+      <w:numFmt w:val="bullet"/>
+      <w:lvlText w:val=""/>
+      <w:lvlJc w:val="left"/>
+      <w:pPr>
+        <w:ind w:left="5760" w:hanging="360"/>
+      </w:pPr>
+      <w:rPr>
+        <w:rFonts w:ascii="Symbol" w:hAnsi="Symbol" w:hint="default"/>
+      </w:rPr>
+    </w:lvl>
+    <w:lvl w:ilvl="7" w:tplc="04090003" w:tentative="1">
+      <w:start w:val="1"/>
+      <w:numFmt w:val="bullet"/>
+      <w:lvlText w:val="o"/>
+      <w:lvlJc w:val="left"/>
+      <w:pPr>
+        <w:ind w:left="6480" w:hanging="360"/>
+      </w:pPr>
+      <w:rPr>
+        <w:rFonts w:ascii="Courier New" w:hAnsi="Courier New" w:cs="Courier New" w:hint="default"/>
+      </w:rPr>
+    </w:lvl>
+    <w:lvl w:ilvl="8" w:tplc="04090005" w:tentative="1">
+      <w:start w:val="1"/>
+      <w:numFmt w:val="bullet"/>
+      <w:lvlText w:val=""/>
+      <w:lvlJc w:val="left"/>
+      <w:pPr>
+        <w:ind w:left="7200" w:hanging="360"/>
+      </w:pPr>
+      <w:rPr>
+        <w:rFonts w:ascii="Wingdings" w:hAnsi="Wingdings" w:hint="default"/>
+      </w:rPr>
+    </w:lvl>
+  </w:abstractNum>
+  <w:abstractNum w:abstractNumId="43" w15:restartNumberingAfterBreak="0">
     <w:nsid w:val="717456F8"/>
     <w:multiLevelType w:val="hybridMultilevel"/>
     <w:tmpl w:val="FFFFFFFF"/>
@@ -7966,103 +10649,136 @@
     </w:lvl>
   </w:abstractNum>
   <w:num w:numId="1" w16cid:durableId="193809708">
-    <w:abstractNumId w:val="27"/>
+    <w:abstractNumId w:val="34"/>
   </w:num>
   <w:num w:numId="2" w16cid:durableId="439304008">
     <w:abstractNumId w:val="0"/>
   </w:num>
   <w:num w:numId="3" w16cid:durableId="1814369601">
-    <w:abstractNumId w:val="8"/>
+    <w:abstractNumId w:val="11"/>
   </w:num>
   <w:num w:numId="4" w16cid:durableId="2006858979">
-    <w:abstractNumId w:val="28"/>
+    <w:abstractNumId w:val="38"/>
   </w:num>
   <w:num w:numId="5" w16cid:durableId="1839346339">
-    <w:abstractNumId w:val="18"/>
+    <w:abstractNumId w:val="24"/>
   </w:num>
   <w:num w:numId="6" w16cid:durableId="1380855808">
-    <w:abstractNumId w:val="10"/>
+    <w:abstractNumId w:val="13"/>
   </w:num>
   <w:num w:numId="7" w16cid:durableId="565338146">
+    <w:abstractNumId w:val="40"/>
+  </w:num>
+  <w:num w:numId="8" w16cid:durableId="522136554">
+    <w:abstractNumId w:val="25"/>
+  </w:num>
+  <w:num w:numId="9" w16cid:durableId="729496021">
+    <w:abstractNumId w:val="31"/>
+  </w:num>
+  <w:num w:numId="10" w16cid:durableId="417485858">
+    <w:abstractNumId w:val="9"/>
+  </w:num>
+  <w:num w:numId="11" w16cid:durableId="1035351234">
     <w:abstractNumId w:val="30"/>
   </w:num>
-  <w:num w:numId="8" w16cid:durableId="522136554">
+  <w:num w:numId="12" w16cid:durableId="837691969">
+    <w:abstractNumId w:val="6"/>
+  </w:num>
+  <w:num w:numId="13" w16cid:durableId="979849249">
+    <w:abstractNumId w:val="22"/>
+  </w:num>
+  <w:num w:numId="14" w16cid:durableId="387188096">
+    <w:abstractNumId w:val="14"/>
+  </w:num>
+  <w:num w:numId="15" w16cid:durableId="1770663035">
     <w:abstractNumId w:val="19"/>
   </w:num>
-  <w:num w:numId="9" w16cid:durableId="729496021">
-    <w:abstractNumId w:val="24"/>
-  </w:num>
-  <w:num w:numId="10" w16cid:durableId="417485858">
-    <w:abstractNumId w:val="7"/>
-  </w:num>
-  <w:num w:numId="11" w16cid:durableId="1035351234">
-    <w:abstractNumId w:val="23"/>
-  </w:num>
-  <w:num w:numId="12" w16cid:durableId="837691969">
-    <w:abstractNumId w:val="5"/>
-  </w:num>
-  <w:num w:numId="13" w16cid:durableId="979849249">
-    <w:abstractNumId w:val="16"/>
-  </w:num>
-  <w:num w:numId="14" w16cid:durableId="387188096">
-    <w:abstractNumId w:val="11"/>
-  </w:num>
-  <w:num w:numId="15" w16cid:durableId="1770663035">
-    <w:abstractNumId w:val="14"/>
-  </w:num>
   <w:num w:numId="16" w16cid:durableId="642200228">
-    <w:abstractNumId w:val="15"/>
+    <w:abstractNumId w:val="21"/>
   </w:num>
   <w:num w:numId="17" w16cid:durableId="595553950">
-    <w:abstractNumId w:val="6"/>
+    <w:abstractNumId w:val="7"/>
   </w:num>
   <w:num w:numId="18" w16cid:durableId="1839729133">
     <w:abstractNumId w:val="1"/>
   </w:num>
   <w:num w:numId="19" w16cid:durableId="1430350645">
-    <w:abstractNumId w:val="17"/>
+    <w:abstractNumId w:val="23"/>
   </w:num>
   <w:num w:numId="20" w16cid:durableId="609823634">
-    <w:abstractNumId w:val="9"/>
+    <w:abstractNumId w:val="12"/>
   </w:num>
   <w:num w:numId="21" w16cid:durableId="1595891774">
-    <w:abstractNumId w:val="13"/>
+    <w:abstractNumId w:val="17"/>
   </w:num>
   <w:num w:numId="22" w16cid:durableId="1857501887">
     <w:abstractNumId w:val="4"/>
   </w:num>
   <w:num w:numId="23" w16cid:durableId="1424566782">
-    <w:abstractNumId w:val="20"/>
+    <w:abstractNumId w:val="26"/>
   </w:num>
   <w:num w:numId="24" w16cid:durableId="983385615">
-    <w:abstractNumId w:val="22"/>
+    <w:abstractNumId w:val="28"/>
   </w:num>
   <w:num w:numId="25" w16cid:durableId="1303582182">
-    <w:abstractNumId w:val="25"/>
+    <w:abstractNumId w:val="32"/>
   </w:num>
   <w:num w:numId="26" w16cid:durableId="2138447778">
     <w:abstractNumId w:val="2"/>
   </w:num>
   <w:num w:numId="27" w16cid:durableId="715280916">
-    <w:abstractNumId w:val="12"/>
+    <w:abstractNumId w:val="15"/>
   </w:num>
   <w:num w:numId="28" w16cid:durableId="296570619">
-    <w:abstractNumId w:val="26"/>
+    <w:abstractNumId w:val="33"/>
   </w:num>
   <w:num w:numId="29" w16cid:durableId="266351746">
-    <w:abstractNumId w:val="32"/>
+    <w:abstractNumId w:val="43"/>
   </w:num>
   <w:num w:numId="30" w16cid:durableId="1027947511">
-    <w:abstractNumId w:val="29"/>
+    <w:abstractNumId w:val="39"/>
   </w:num>
   <w:num w:numId="31" w16cid:durableId="1358778646">
-    <w:abstractNumId w:val="21"/>
+    <w:abstractNumId w:val="27"/>
   </w:num>
   <w:num w:numId="32" w16cid:durableId="186406669">
-    <w:abstractNumId w:val="31"/>
+    <w:abstractNumId w:val="41"/>
   </w:num>
   <w:num w:numId="33" w16cid:durableId="364215154">
     <w:abstractNumId w:val="3"/>
+  </w:num>
+  <w:num w:numId="34" w16cid:durableId="1240554320">
+    <w:abstractNumId w:val="29"/>
+  </w:num>
+  <w:num w:numId="35" w16cid:durableId="119303931">
+    <w:abstractNumId w:val="35"/>
+  </w:num>
+  <w:num w:numId="36" w16cid:durableId="3828155">
+    <w:abstractNumId w:val="42"/>
+  </w:num>
+  <w:num w:numId="37" w16cid:durableId="565602433">
+    <w:abstractNumId w:val="36"/>
+  </w:num>
+  <w:num w:numId="38" w16cid:durableId="1561478935">
+    <w:abstractNumId w:val="8"/>
+  </w:num>
+  <w:num w:numId="39" w16cid:durableId="450898561">
+    <w:abstractNumId w:val="37"/>
+  </w:num>
+  <w:num w:numId="40" w16cid:durableId="1176069176">
+    <w:abstractNumId w:val="5"/>
+  </w:num>
+  <w:num w:numId="41" w16cid:durableId="505487686">
+    <w:abstractNumId w:val="16"/>
+  </w:num>
+  <w:num w:numId="42" w16cid:durableId="1134560466">
+    <w:abstractNumId w:val="18"/>
+  </w:num>
+  <w:num w:numId="43" w16cid:durableId="1594362617">
+    <w:abstractNumId w:val="10"/>
+  </w:num>
+  <w:num w:numId="44" w16cid:durableId="10500547">
+    <w:abstractNumId w:val="20"/>
   </w:num>
 </w:numbering>
 </file>
@@ -8663,7 +11379,6 @@
   <w:style w:type="character" w:default="1" w:styleId="DefaultParagraphFont">
     <w:name w:val="Default Paragraph Font"/>
     <w:uiPriority w:val="1"/>
-    <w:semiHidden/>
     <w:unhideWhenUsed/>
   </w:style>
   <w:style w:type="table" w:default="1" w:styleId="TableNormal">
@@ -9422,4 +12137,10 @@
     </a:ext>
   </a:extLst>
 </a:theme>
+</file>
+
+<file path=docMetadata/LabelInfo.xml><?xml version="1.0" encoding="utf-8"?>
+<clbl:labelList xmlns:clbl="http://schemas.microsoft.com/office/2020/mipLabelMetadata">
+  <clbl:label id="{93e6beba-c4aa-4731-af5d-d735b097eadb}" enabled="0" method="" siteId="{93e6beba-c4aa-4731-af5d-d735b097eadb}" removed="1"/>
+</clbl:labelList>
 </file>
</xml_diff>